<commit_message>
Update Configure iptables to Allow Access to Common Services on Linux.docx
</commit_message>
<xml_diff>
--- a/Configure iptables to Allow Access to Common Services on Linux.docx
+++ b/Configure iptables to Allow Access to Common Services on Linux.docx
@@ -1063,27 +1063,7 @@
           <w:sz w:val="21"/>
           <w:szCs w:val="21"/>
         </w:rPr>
-        <w:t xml:space="preserve">The following examples are aimed at hardening the inbound </w:t>
-      </w:r>
-      <w:proofErr w:type="gramStart"/>
-      <w:r>
-        <w:rPr>
-          <w:rFonts w:ascii="Arial" w:hAnsi="Arial" w:cs="Arial"/>
-          <w:color w:val="252525"/>
-          <w:sz w:val="21"/>
-          <w:szCs w:val="21"/>
-        </w:rPr>
-        <w:t>traffic, but</w:t>
-      </w:r>
-      <w:proofErr w:type="gramEnd"/>
-      <w:r>
-        <w:rPr>
-          <w:rFonts w:ascii="Arial" w:hAnsi="Arial" w:cs="Arial"/>
-          <w:color w:val="252525"/>
-          <w:sz w:val="21"/>
-          <w:szCs w:val="21"/>
-        </w:rPr>
-        <w:t xml:space="preserve"> allowing all outbound traffic.</w:t>
+        <w:t>The following examples are aimed at hardening the inbound traffic, but allowing all outbound traffic.</w:t>
       </w:r>
     </w:p>
     <w:p>
@@ -1109,47 +1089,7 @@
           <w:sz w:val="21"/>
           <w:szCs w:val="21"/>
         </w:rPr>
-        <w:t xml:space="preserve">You can completely lock down all inbound, </w:t>
-      </w:r>
-      <w:proofErr w:type="gramStart"/>
-      <w:r>
-        <w:rPr>
-          <w:rFonts w:ascii="Arial" w:hAnsi="Arial" w:cs="Arial"/>
-          <w:color w:val="252525"/>
-          <w:sz w:val="21"/>
-          <w:szCs w:val="21"/>
-        </w:rPr>
-        <w:t>outbound</w:t>
-      </w:r>
-      <w:proofErr w:type="gramEnd"/>
-      <w:r>
-        <w:rPr>
-          <w:rFonts w:ascii="Arial" w:hAnsi="Arial" w:cs="Arial"/>
-          <w:color w:val="252525"/>
-          <w:sz w:val="21"/>
-          <w:szCs w:val="21"/>
-        </w:rPr>
-        <w:t xml:space="preserve"> and forwarded traffic if needed. It generally just causes a lot more administration and usually </w:t>
-      </w:r>
-      <w:proofErr w:type="gramStart"/>
-      <w:r>
-        <w:rPr>
-          <w:rFonts w:ascii="Arial" w:hAnsi="Arial" w:cs="Arial"/>
-          <w:color w:val="252525"/>
-          <w:sz w:val="21"/>
-          <w:szCs w:val="21"/>
-        </w:rPr>
-        <w:t>isn't</w:t>
-      </w:r>
-      <w:proofErr w:type="gramEnd"/>
-      <w:r>
-        <w:rPr>
-          <w:rFonts w:ascii="Arial" w:hAnsi="Arial" w:cs="Arial"/>
-          <w:color w:val="252525"/>
-          <w:sz w:val="21"/>
-          <w:szCs w:val="21"/>
-        </w:rPr>
-        <w:t xml:space="preserve"> necessary.</w:t>
+        <w:t>You can completely lock down all inbound, outbound and forwarded traffic if needed. It generally just causes a lot more administration and usually isn't necessary.</w:t>
       </w:r>
     </w:p>
     <w:p>
@@ -1262,27 +1202,7 @@
           <w:sz w:val="21"/>
           <w:szCs w:val="21"/>
         </w:rPr>
-        <w:t> </w:t>
-      </w:r>
-      <w:proofErr w:type="spellStart"/>
-      <w:r>
-        <w:rPr>
-          <w:rFonts w:ascii="Arial" w:hAnsi="Arial" w:cs="Arial"/>
-          <w:color w:val="252525"/>
-          <w:sz w:val="21"/>
-          <w:szCs w:val="21"/>
-        </w:rPr>
-        <w:t>List</w:t>
-      </w:r>
-      <w:proofErr w:type="spellEnd"/>
-      <w:r>
-        <w:rPr>
-          <w:rFonts w:ascii="Arial" w:hAnsi="Arial" w:cs="Arial"/>
-          <w:color w:val="252525"/>
-          <w:sz w:val="21"/>
-          <w:szCs w:val="21"/>
-        </w:rPr>
-        <w:t xml:space="preserve"> current firewall policies</w:t>
+        <w:t> List current firewall policies</w:t>
       </w:r>
     </w:p>
     <w:p>
@@ -1319,47 +1239,7 @@
           <w:sz w:val="21"/>
           <w:szCs w:val="21"/>
         </w:rPr>
-        <w:t> (CentOS/RHEL) save current rules in memory to configuration file (/</w:t>
-      </w:r>
-      <w:proofErr w:type="spellStart"/>
-      <w:r>
-        <w:rPr>
-          <w:rFonts w:ascii="Arial" w:hAnsi="Arial" w:cs="Arial"/>
-          <w:color w:val="252525"/>
-          <w:sz w:val="21"/>
-          <w:szCs w:val="21"/>
-        </w:rPr>
-        <w:t>etc</w:t>
-      </w:r>
-      <w:proofErr w:type="spellEnd"/>
-      <w:r>
-        <w:rPr>
-          <w:rFonts w:ascii="Arial" w:hAnsi="Arial" w:cs="Arial"/>
-          <w:color w:val="252525"/>
-          <w:sz w:val="21"/>
-          <w:szCs w:val="21"/>
-        </w:rPr>
-        <w:t>/</w:t>
-      </w:r>
-      <w:proofErr w:type="spellStart"/>
-      <w:r>
-        <w:rPr>
-          <w:rFonts w:ascii="Arial" w:hAnsi="Arial" w:cs="Arial"/>
-          <w:color w:val="252525"/>
-          <w:sz w:val="21"/>
-          <w:szCs w:val="21"/>
-        </w:rPr>
-        <w:t>sysconfig</w:t>
-      </w:r>
-      <w:proofErr w:type="spellEnd"/>
-      <w:r>
-        <w:rPr>
-          <w:rFonts w:ascii="Arial" w:hAnsi="Arial" w:cs="Arial"/>
-          <w:color w:val="252525"/>
-          <w:sz w:val="21"/>
-          <w:szCs w:val="21"/>
-        </w:rPr>
-        <w:t>/iptables)</w:t>
+        <w:t> (CentOS/RHEL) save current rules in memory to configuration file (/etc/sysconfig/iptables)</w:t>
       </w:r>
     </w:p>
     <w:p>
@@ -1396,27 +1276,7 @@
           <w:sz w:val="21"/>
           <w:szCs w:val="21"/>
         </w:rPr>
-        <w:t> </w:t>
-      </w:r>
-      <w:proofErr w:type="spellStart"/>
-      <w:r>
-        <w:rPr>
-          <w:rFonts w:ascii="Arial" w:hAnsi="Arial" w:cs="Arial"/>
-          <w:color w:val="252525"/>
-          <w:sz w:val="21"/>
-          <w:szCs w:val="21"/>
-        </w:rPr>
-        <w:t>restart</w:t>
-      </w:r>
-      <w:proofErr w:type="spellEnd"/>
-      <w:r>
-        <w:rPr>
-          <w:rFonts w:ascii="Arial" w:hAnsi="Arial" w:cs="Arial"/>
-          <w:color w:val="252525"/>
-          <w:sz w:val="21"/>
-          <w:szCs w:val="21"/>
-        </w:rPr>
-        <w:t xml:space="preserve"> iptables daemon and load firewall rules from configuration file.</w:t>
+        <w:t> restart iptables daemon and load firewall rules from configuration file.</w:t>
       </w:r>
     </w:p>
     <w:p>
@@ -1444,23 +1304,8 @@
           <w:sz w:val="21"/>
           <w:szCs w:val="21"/>
         </w:rPr>
-        <w:t>iptables-save &gt; /root/</w:t>
-      </w:r>
-      <w:proofErr w:type="spellStart"/>
-      <w:proofErr w:type="gramStart"/>
-      <w:r>
-        <w:rPr>
-          <w:rFonts w:ascii="Arial" w:hAnsi="Arial" w:cs="Arial"/>
-          <w:b/>
-          <w:bCs/>
-          <w:color w:val="252525"/>
-          <w:sz w:val="21"/>
-          <w:szCs w:val="21"/>
-        </w:rPr>
-        <w:t>firwallrules.fw</w:t>
-      </w:r>
-      <w:proofErr w:type="spellEnd"/>
-      <w:proofErr w:type="gramEnd"/>
+        <w:t>iptables-save &gt; /root/firwallrules.fw</w:t>
+      </w:r>
       <w:r>
         <w:rPr>
           <w:rFonts w:ascii="Arial" w:hAnsi="Arial" w:cs="Arial"/>
@@ -1496,23 +1341,8 @@
           <w:sz w:val="21"/>
           <w:szCs w:val="21"/>
         </w:rPr>
-        <w:t>iptables-restore &gt; /root/</w:t>
-      </w:r>
-      <w:proofErr w:type="spellStart"/>
-      <w:proofErr w:type="gramStart"/>
-      <w:r>
-        <w:rPr>
-          <w:rFonts w:ascii="Arial" w:hAnsi="Arial" w:cs="Arial"/>
-          <w:b/>
-          <w:bCs/>
-          <w:color w:val="252525"/>
-          <w:sz w:val="21"/>
-          <w:szCs w:val="21"/>
-        </w:rPr>
-        <w:t>firwallrules.fw</w:t>
-      </w:r>
-      <w:proofErr w:type="spellEnd"/>
-      <w:proofErr w:type="gramEnd"/>
+        <w:t>iptables-restore &gt; /root/firwallrules.fw</w:t>
+      </w:r>
       <w:r>
         <w:rPr>
           <w:rFonts w:ascii="Arial" w:hAnsi="Arial" w:cs="Arial"/>
@@ -1772,21 +1602,8 @@
           <w:sz w:val="21"/>
           <w:szCs w:val="21"/>
         </w:rPr>
-        <w:t>--</w:t>
-      </w:r>
-      <w:proofErr w:type="spellStart"/>
-      <w:r>
-        <w:rPr>
-          <w:rFonts w:ascii="Arial" w:hAnsi="Arial" w:cs="Arial"/>
-          <w:b/>
-          <w:bCs/>
-          <w:color w:val="252525"/>
-          <w:sz w:val="21"/>
-          <w:szCs w:val="21"/>
-        </w:rPr>
-        <w:t>dport</w:t>
-      </w:r>
-      <w:proofErr w:type="spellEnd"/>
+        <w:t>--dport</w:t>
+      </w:r>
       <w:r>
         <w:rPr>
           <w:rFonts w:ascii="Arial" w:hAnsi="Arial" w:cs="Arial"/>
@@ -2344,43 +2161,7 @@
           <w:sz w:val="21"/>
           <w:szCs w:val="21"/>
         </w:rPr>
-        <w:t>iptables -A INPUT -m state --</w:t>
-      </w:r>
-      <w:proofErr w:type="spellStart"/>
-      <w:r>
-        <w:rPr>
-          <w:color w:val="000000"/>
-          <w:sz w:val="21"/>
-          <w:szCs w:val="21"/>
-        </w:rPr>
-        <w:t>state</w:t>
-      </w:r>
-      <w:proofErr w:type="spellEnd"/>
-      <w:r>
-        <w:rPr>
-          <w:color w:val="000000"/>
-          <w:sz w:val="21"/>
-          <w:szCs w:val="21"/>
-        </w:rPr>
-        <w:t xml:space="preserve"> </w:t>
-      </w:r>
-      <w:proofErr w:type="gramStart"/>
-      <w:r>
-        <w:rPr>
-          <w:color w:val="000000"/>
-          <w:sz w:val="21"/>
-          <w:szCs w:val="21"/>
-        </w:rPr>
-        <w:t>RELATED,ESTABLISHED</w:t>
-      </w:r>
-      <w:proofErr w:type="gramEnd"/>
-      <w:r>
-        <w:rPr>
-          <w:color w:val="000000"/>
-          <w:sz w:val="21"/>
-          <w:szCs w:val="21"/>
-        </w:rPr>
-        <w:t xml:space="preserve"> -j ACCEPT</w:t>
+        <w:t>iptables -A INPUT -m state --state RELATED,ESTABLISHED -j ACCEPT</w:t>
       </w:r>
     </w:p>
     <w:p>
@@ -2445,61 +2226,7 @@
           <w:sz w:val="21"/>
           <w:szCs w:val="21"/>
         </w:rPr>
-        <w:t xml:space="preserve">iptables -A INPUT -p </w:t>
-      </w:r>
-      <w:proofErr w:type="spellStart"/>
-      <w:r>
-        <w:rPr>
-          <w:color w:val="000000"/>
-          <w:sz w:val="21"/>
-          <w:szCs w:val="21"/>
-        </w:rPr>
-        <w:t>icmp</w:t>
-      </w:r>
-      <w:proofErr w:type="spellEnd"/>
-      <w:r>
-        <w:rPr>
-          <w:color w:val="000000"/>
-          <w:sz w:val="21"/>
-          <w:szCs w:val="21"/>
-        </w:rPr>
-        <w:t xml:space="preserve"> -m </w:t>
-      </w:r>
-      <w:proofErr w:type="spellStart"/>
-      <w:r>
-        <w:rPr>
-          <w:color w:val="000000"/>
-          <w:sz w:val="21"/>
-          <w:szCs w:val="21"/>
-        </w:rPr>
-        <w:t>icmp</w:t>
-      </w:r>
-      <w:proofErr w:type="spellEnd"/>
-      <w:r>
-        <w:rPr>
-          <w:color w:val="000000"/>
-          <w:sz w:val="21"/>
-          <w:szCs w:val="21"/>
-        </w:rPr>
-        <w:t xml:space="preserve"> -s 192.168.0.0/24 --</w:t>
-      </w:r>
-      <w:proofErr w:type="spellStart"/>
-      <w:r>
-        <w:rPr>
-          <w:color w:val="000000"/>
-          <w:sz w:val="21"/>
-          <w:szCs w:val="21"/>
-        </w:rPr>
-        <w:t>icmp</w:t>
-      </w:r>
-      <w:proofErr w:type="spellEnd"/>
-      <w:r>
-        <w:rPr>
-          <w:color w:val="000000"/>
-          <w:sz w:val="21"/>
-          <w:szCs w:val="21"/>
-        </w:rPr>
-        <w:t>-type echo-request -j ACCEPT</w:t>
+        <w:t>iptables -A INPUT -p icmp -m icmp -s 192.168.0.0/24 --icmp-type echo-request -j ACCEPT</w:t>
       </w:r>
     </w:p>
     <w:p>
@@ -2564,97 +2291,7 @@
           <w:sz w:val="21"/>
           <w:szCs w:val="21"/>
         </w:rPr>
-        <w:t xml:space="preserve">iptables -A INPUT -p </w:t>
-      </w:r>
-      <w:proofErr w:type="spellStart"/>
-      <w:r>
-        <w:rPr>
-          <w:color w:val="000000"/>
-          <w:sz w:val="21"/>
-          <w:szCs w:val="21"/>
-        </w:rPr>
-        <w:t>tcp</w:t>
-      </w:r>
-      <w:proofErr w:type="spellEnd"/>
-      <w:r>
-        <w:rPr>
-          <w:color w:val="000000"/>
-          <w:sz w:val="21"/>
-          <w:szCs w:val="21"/>
-        </w:rPr>
-        <w:t xml:space="preserve"> -m </w:t>
-      </w:r>
-      <w:proofErr w:type="spellStart"/>
-      <w:r>
-        <w:rPr>
-          <w:color w:val="000000"/>
-          <w:sz w:val="21"/>
-          <w:szCs w:val="21"/>
-        </w:rPr>
-        <w:t>tcp</w:t>
-      </w:r>
-      <w:proofErr w:type="spellEnd"/>
-      <w:r>
-        <w:rPr>
-          <w:color w:val="000000"/>
-          <w:sz w:val="21"/>
-          <w:szCs w:val="21"/>
-        </w:rPr>
-        <w:t xml:space="preserve"> -s 192.168.0.0/24 --</w:t>
-      </w:r>
-      <w:proofErr w:type="spellStart"/>
-      <w:r>
-        <w:rPr>
-          <w:color w:val="000000"/>
-          <w:sz w:val="21"/>
-          <w:szCs w:val="21"/>
-        </w:rPr>
-        <w:t>dport</w:t>
-      </w:r>
-      <w:proofErr w:type="spellEnd"/>
-      <w:r>
-        <w:rPr>
-          <w:color w:val="000000"/>
-          <w:sz w:val="21"/>
-          <w:szCs w:val="21"/>
-        </w:rPr>
-        <w:t xml:space="preserve"> 22 -m state --</w:t>
-      </w:r>
-      <w:proofErr w:type="spellStart"/>
-      <w:r>
-        <w:rPr>
-          <w:color w:val="000000"/>
-          <w:sz w:val="21"/>
-          <w:szCs w:val="21"/>
-        </w:rPr>
-        <w:t>state</w:t>
-      </w:r>
-      <w:proofErr w:type="spellEnd"/>
-      <w:r>
-        <w:rPr>
-          <w:color w:val="000000"/>
-          <w:sz w:val="21"/>
-          <w:szCs w:val="21"/>
-        </w:rPr>
-        <w:t xml:space="preserve"> </w:t>
-      </w:r>
-      <w:proofErr w:type="gramStart"/>
-      <w:r>
-        <w:rPr>
-          <w:color w:val="000000"/>
-          <w:sz w:val="21"/>
-          <w:szCs w:val="21"/>
-        </w:rPr>
-        <w:t>NEW,ESTABLISHED</w:t>
-      </w:r>
-      <w:proofErr w:type="gramEnd"/>
-      <w:r>
-        <w:rPr>
-          <w:color w:val="000000"/>
-          <w:sz w:val="21"/>
-          <w:szCs w:val="21"/>
-        </w:rPr>
-        <w:t xml:space="preserve"> -j ACCEPT</w:t>
+        <w:t>iptables -A INPUT -p tcp -m tcp -s 192.168.0.0/24 --dport 22 -m state --state NEW,ESTABLISHED -j ACCEPT</w:t>
       </w:r>
     </w:p>
     <w:p>
@@ -2719,97 +2356,7 @@
           <w:sz w:val="21"/>
           <w:szCs w:val="21"/>
         </w:rPr>
-        <w:t xml:space="preserve">iptables -A INPUT -p </w:t>
-      </w:r>
-      <w:proofErr w:type="spellStart"/>
-      <w:r>
-        <w:rPr>
-          <w:color w:val="000000"/>
-          <w:sz w:val="21"/>
-          <w:szCs w:val="21"/>
-        </w:rPr>
-        <w:t>tcp</w:t>
-      </w:r>
-      <w:proofErr w:type="spellEnd"/>
-      <w:r>
-        <w:rPr>
-          <w:color w:val="000000"/>
-          <w:sz w:val="21"/>
-          <w:szCs w:val="21"/>
-        </w:rPr>
-        <w:t xml:space="preserve"> -m </w:t>
-      </w:r>
-      <w:proofErr w:type="spellStart"/>
-      <w:r>
-        <w:rPr>
-          <w:color w:val="000000"/>
-          <w:sz w:val="21"/>
-          <w:szCs w:val="21"/>
-        </w:rPr>
-        <w:t>tcp</w:t>
-      </w:r>
-      <w:proofErr w:type="spellEnd"/>
-      <w:r>
-        <w:rPr>
-          <w:color w:val="000000"/>
-          <w:sz w:val="21"/>
-          <w:szCs w:val="21"/>
-        </w:rPr>
-        <w:t xml:space="preserve"> -s 192.168.0.0/24 --</w:t>
-      </w:r>
-      <w:proofErr w:type="spellStart"/>
-      <w:r>
-        <w:rPr>
-          <w:color w:val="000000"/>
-          <w:sz w:val="21"/>
-          <w:szCs w:val="21"/>
-        </w:rPr>
-        <w:t>dport</w:t>
-      </w:r>
-      <w:proofErr w:type="spellEnd"/>
-      <w:r>
-        <w:rPr>
-          <w:color w:val="000000"/>
-          <w:sz w:val="21"/>
-          <w:szCs w:val="21"/>
-        </w:rPr>
-        <w:t xml:space="preserve"> 873 -m state --</w:t>
-      </w:r>
-      <w:proofErr w:type="spellStart"/>
-      <w:r>
-        <w:rPr>
-          <w:color w:val="000000"/>
-          <w:sz w:val="21"/>
-          <w:szCs w:val="21"/>
-        </w:rPr>
-        <w:t>state</w:t>
-      </w:r>
-      <w:proofErr w:type="spellEnd"/>
-      <w:r>
-        <w:rPr>
-          <w:color w:val="000000"/>
-          <w:sz w:val="21"/>
-          <w:szCs w:val="21"/>
-        </w:rPr>
-        <w:t xml:space="preserve"> </w:t>
-      </w:r>
-      <w:proofErr w:type="gramStart"/>
-      <w:r>
-        <w:rPr>
-          <w:color w:val="000000"/>
-          <w:sz w:val="21"/>
-          <w:szCs w:val="21"/>
-        </w:rPr>
-        <w:t>NEW,ESTABLISHED</w:t>
-      </w:r>
-      <w:proofErr w:type="gramEnd"/>
-      <w:r>
-        <w:rPr>
-          <w:color w:val="000000"/>
-          <w:sz w:val="21"/>
-          <w:szCs w:val="21"/>
-        </w:rPr>
-        <w:t xml:space="preserve"> -j ACCEPT</w:t>
+        <w:t>iptables -A INPUT -p tcp -m tcp -s 192.168.0.0/24 --dport 873 -m state --state NEW,ESTABLISHED -j ACCEPT</w:t>
       </w:r>
     </w:p>
     <w:p>
@@ -2874,97 +2421,7 @@
           <w:sz w:val="21"/>
           <w:szCs w:val="21"/>
         </w:rPr>
-        <w:t xml:space="preserve">iptables -A INPUT -p </w:t>
-      </w:r>
-      <w:proofErr w:type="spellStart"/>
-      <w:r>
-        <w:rPr>
-          <w:color w:val="000000"/>
-          <w:sz w:val="21"/>
-          <w:szCs w:val="21"/>
-        </w:rPr>
-        <w:t>tcp</w:t>
-      </w:r>
-      <w:proofErr w:type="spellEnd"/>
-      <w:r>
-        <w:rPr>
-          <w:color w:val="000000"/>
-          <w:sz w:val="21"/>
-          <w:szCs w:val="21"/>
-        </w:rPr>
-        <w:t xml:space="preserve"> -m </w:t>
-      </w:r>
-      <w:proofErr w:type="spellStart"/>
-      <w:r>
-        <w:rPr>
-          <w:color w:val="000000"/>
-          <w:sz w:val="21"/>
-          <w:szCs w:val="21"/>
-        </w:rPr>
-        <w:t>tcp</w:t>
-      </w:r>
-      <w:proofErr w:type="spellEnd"/>
-      <w:r>
-        <w:rPr>
-          <w:color w:val="000000"/>
-          <w:sz w:val="21"/>
-          <w:szCs w:val="21"/>
-        </w:rPr>
-        <w:t xml:space="preserve"> --</w:t>
-      </w:r>
-      <w:proofErr w:type="spellStart"/>
-      <w:r>
-        <w:rPr>
-          <w:color w:val="000000"/>
-          <w:sz w:val="21"/>
-          <w:szCs w:val="21"/>
-        </w:rPr>
-        <w:t>dport</w:t>
-      </w:r>
-      <w:proofErr w:type="spellEnd"/>
-      <w:r>
-        <w:rPr>
-          <w:color w:val="000000"/>
-          <w:sz w:val="21"/>
-          <w:szCs w:val="21"/>
-        </w:rPr>
-        <w:t xml:space="preserve"> 80 -m state --</w:t>
-      </w:r>
-      <w:proofErr w:type="spellStart"/>
-      <w:r>
-        <w:rPr>
-          <w:color w:val="000000"/>
-          <w:sz w:val="21"/>
-          <w:szCs w:val="21"/>
-        </w:rPr>
-        <w:t>state</w:t>
-      </w:r>
-      <w:proofErr w:type="spellEnd"/>
-      <w:r>
-        <w:rPr>
-          <w:color w:val="000000"/>
-          <w:sz w:val="21"/>
-          <w:szCs w:val="21"/>
-        </w:rPr>
-        <w:t xml:space="preserve"> </w:t>
-      </w:r>
-      <w:proofErr w:type="gramStart"/>
-      <w:r>
-        <w:rPr>
-          <w:color w:val="000000"/>
-          <w:sz w:val="21"/>
-          <w:szCs w:val="21"/>
-        </w:rPr>
-        <w:t>NEW,ESTABLISHED</w:t>
-      </w:r>
-      <w:proofErr w:type="gramEnd"/>
-      <w:r>
-        <w:rPr>
-          <w:color w:val="000000"/>
-          <w:sz w:val="21"/>
-          <w:szCs w:val="21"/>
-        </w:rPr>
-        <w:t xml:space="preserve"> -j ACCEPT</w:t>
+        <w:t>iptables -A INPUT -p tcp -m tcp --dport 80 -m state --state NEW,ESTABLISHED -j ACCEPT</w:t>
       </w:r>
     </w:p>
     <w:p>
@@ -3029,97 +2486,7 @@
           <w:sz w:val="21"/>
           <w:szCs w:val="21"/>
         </w:rPr>
-        <w:t xml:space="preserve">iptables -A INPUT -p </w:t>
-      </w:r>
-      <w:proofErr w:type="spellStart"/>
-      <w:r>
-        <w:rPr>
-          <w:color w:val="000000"/>
-          <w:sz w:val="21"/>
-          <w:szCs w:val="21"/>
-        </w:rPr>
-        <w:t>tcp</w:t>
-      </w:r>
-      <w:proofErr w:type="spellEnd"/>
-      <w:r>
-        <w:rPr>
-          <w:color w:val="000000"/>
-          <w:sz w:val="21"/>
-          <w:szCs w:val="21"/>
-        </w:rPr>
-        <w:t xml:space="preserve"> -m </w:t>
-      </w:r>
-      <w:proofErr w:type="spellStart"/>
-      <w:r>
-        <w:rPr>
-          <w:color w:val="000000"/>
-          <w:sz w:val="21"/>
-          <w:szCs w:val="21"/>
-        </w:rPr>
-        <w:t>tcp</w:t>
-      </w:r>
-      <w:proofErr w:type="spellEnd"/>
-      <w:r>
-        <w:rPr>
-          <w:color w:val="000000"/>
-          <w:sz w:val="21"/>
-          <w:szCs w:val="21"/>
-        </w:rPr>
-        <w:t xml:space="preserve"> --</w:t>
-      </w:r>
-      <w:proofErr w:type="spellStart"/>
-      <w:r>
-        <w:rPr>
-          <w:color w:val="000000"/>
-          <w:sz w:val="21"/>
-          <w:szCs w:val="21"/>
-        </w:rPr>
-        <w:t>dport</w:t>
-      </w:r>
-      <w:proofErr w:type="spellEnd"/>
-      <w:r>
-        <w:rPr>
-          <w:color w:val="000000"/>
-          <w:sz w:val="21"/>
-          <w:szCs w:val="21"/>
-        </w:rPr>
-        <w:t xml:space="preserve"> 443 -m state --</w:t>
-      </w:r>
-      <w:proofErr w:type="spellStart"/>
-      <w:r>
-        <w:rPr>
-          <w:color w:val="000000"/>
-          <w:sz w:val="21"/>
-          <w:szCs w:val="21"/>
-        </w:rPr>
-        <w:t>state</w:t>
-      </w:r>
-      <w:proofErr w:type="spellEnd"/>
-      <w:r>
-        <w:rPr>
-          <w:color w:val="000000"/>
-          <w:sz w:val="21"/>
-          <w:szCs w:val="21"/>
-        </w:rPr>
-        <w:t xml:space="preserve"> </w:t>
-      </w:r>
-      <w:proofErr w:type="gramStart"/>
-      <w:r>
-        <w:rPr>
-          <w:color w:val="000000"/>
-          <w:sz w:val="21"/>
-          <w:szCs w:val="21"/>
-        </w:rPr>
-        <w:t>NEW,ESTABLISHED</w:t>
-      </w:r>
-      <w:proofErr w:type="gramEnd"/>
-      <w:r>
-        <w:rPr>
-          <w:color w:val="000000"/>
-          <w:sz w:val="21"/>
-          <w:szCs w:val="21"/>
-        </w:rPr>
-        <w:t xml:space="preserve"> -j ACCEPT</w:t>
+        <w:t>iptables -A INPUT -p tcp -m tcp --dport 443 -m state --state NEW,ESTABLISHED -j ACCEPT</w:t>
       </w:r>
     </w:p>
     <w:p>
@@ -3184,97 +2551,7 @@
           <w:sz w:val="21"/>
           <w:szCs w:val="21"/>
         </w:rPr>
-        <w:t xml:space="preserve">iptables -A INPUT -p </w:t>
-      </w:r>
-      <w:proofErr w:type="spellStart"/>
-      <w:r>
-        <w:rPr>
-          <w:color w:val="000000"/>
-          <w:sz w:val="21"/>
-          <w:szCs w:val="21"/>
-        </w:rPr>
-        <w:t>tcp</w:t>
-      </w:r>
-      <w:proofErr w:type="spellEnd"/>
-      <w:r>
-        <w:rPr>
-          <w:color w:val="000000"/>
-          <w:sz w:val="21"/>
-          <w:szCs w:val="21"/>
-        </w:rPr>
-        <w:t xml:space="preserve"> -m </w:t>
-      </w:r>
-      <w:proofErr w:type="spellStart"/>
-      <w:r>
-        <w:rPr>
-          <w:color w:val="000000"/>
-          <w:sz w:val="21"/>
-          <w:szCs w:val="21"/>
-        </w:rPr>
-        <w:t>tcp</w:t>
-      </w:r>
-      <w:proofErr w:type="spellEnd"/>
-      <w:r>
-        <w:rPr>
-          <w:color w:val="000000"/>
-          <w:sz w:val="21"/>
-          <w:szCs w:val="21"/>
-        </w:rPr>
-        <w:t xml:space="preserve"> -s 192.168.0.0/24 --</w:t>
-      </w:r>
-      <w:proofErr w:type="spellStart"/>
-      <w:r>
-        <w:rPr>
-          <w:color w:val="000000"/>
-          <w:sz w:val="21"/>
-          <w:szCs w:val="21"/>
-        </w:rPr>
-        <w:t>dport</w:t>
-      </w:r>
-      <w:proofErr w:type="spellEnd"/>
-      <w:r>
-        <w:rPr>
-          <w:color w:val="000000"/>
-          <w:sz w:val="21"/>
-          <w:szCs w:val="21"/>
-        </w:rPr>
-        <w:t xml:space="preserve"> 3306 -m state --</w:t>
-      </w:r>
-      <w:proofErr w:type="spellStart"/>
-      <w:r>
-        <w:rPr>
-          <w:color w:val="000000"/>
-          <w:sz w:val="21"/>
-          <w:szCs w:val="21"/>
-        </w:rPr>
-        <w:t>state</w:t>
-      </w:r>
-      <w:proofErr w:type="spellEnd"/>
-      <w:r>
-        <w:rPr>
-          <w:color w:val="000000"/>
-          <w:sz w:val="21"/>
-          <w:szCs w:val="21"/>
-        </w:rPr>
-        <w:t xml:space="preserve"> </w:t>
-      </w:r>
-      <w:proofErr w:type="gramStart"/>
-      <w:r>
-        <w:rPr>
-          <w:color w:val="000000"/>
-          <w:sz w:val="21"/>
-          <w:szCs w:val="21"/>
-        </w:rPr>
-        <w:t>NEW,ESTABLISHED</w:t>
-      </w:r>
-      <w:proofErr w:type="gramEnd"/>
-      <w:r>
-        <w:rPr>
-          <w:color w:val="000000"/>
-          <w:sz w:val="21"/>
-          <w:szCs w:val="21"/>
-        </w:rPr>
-        <w:t xml:space="preserve"> -j ACCEPT</w:t>
+        <w:t>iptables -A INPUT -p tcp -m tcp -s 192.168.0.0/24 --dport 3306 -m state --state NEW,ESTABLISHED -j ACCEPT</w:t>
       </w:r>
     </w:p>
     <w:p>
@@ -3339,97 +2616,7 @@
           <w:sz w:val="21"/>
           <w:szCs w:val="21"/>
         </w:rPr>
-        <w:t xml:space="preserve">iptables -A INPUT -s 192.168.0.100 -p </w:t>
-      </w:r>
-      <w:proofErr w:type="spellStart"/>
-      <w:r>
-        <w:rPr>
-          <w:color w:val="000000"/>
-          <w:sz w:val="21"/>
-          <w:szCs w:val="21"/>
-        </w:rPr>
-        <w:t>tcp</w:t>
-      </w:r>
-      <w:proofErr w:type="spellEnd"/>
-      <w:r>
-        <w:rPr>
-          <w:color w:val="000000"/>
-          <w:sz w:val="21"/>
-          <w:szCs w:val="21"/>
-        </w:rPr>
-        <w:t xml:space="preserve"> -m </w:t>
-      </w:r>
-      <w:proofErr w:type="spellStart"/>
-      <w:r>
-        <w:rPr>
-          <w:color w:val="000000"/>
-          <w:sz w:val="21"/>
-          <w:szCs w:val="21"/>
-        </w:rPr>
-        <w:t>tcp</w:t>
-      </w:r>
-      <w:proofErr w:type="spellEnd"/>
-      <w:r>
-        <w:rPr>
-          <w:color w:val="000000"/>
-          <w:sz w:val="21"/>
-          <w:szCs w:val="21"/>
-        </w:rPr>
-        <w:t xml:space="preserve"> --</w:t>
-      </w:r>
-      <w:proofErr w:type="spellStart"/>
-      <w:r>
-        <w:rPr>
-          <w:color w:val="000000"/>
-          <w:sz w:val="21"/>
-          <w:szCs w:val="21"/>
-        </w:rPr>
-        <w:t>dport</w:t>
-      </w:r>
-      <w:proofErr w:type="spellEnd"/>
-      <w:r>
-        <w:rPr>
-          <w:color w:val="000000"/>
-          <w:sz w:val="21"/>
-          <w:szCs w:val="21"/>
-        </w:rPr>
-        <w:t xml:space="preserve"> 5666 -m state --</w:t>
-      </w:r>
-      <w:proofErr w:type="spellStart"/>
-      <w:r>
-        <w:rPr>
-          <w:color w:val="000000"/>
-          <w:sz w:val="21"/>
-          <w:szCs w:val="21"/>
-        </w:rPr>
-        <w:t>state</w:t>
-      </w:r>
-      <w:proofErr w:type="spellEnd"/>
-      <w:r>
-        <w:rPr>
-          <w:color w:val="000000"/>
-          <w:sz w:val="21"/>
-          <w:szCs w:val="21"/>
-        </w:rPr>
-        <w:t xml:space="preserve"> </w:t>
-      </w:r>
-      <w:proofErr w:type="gramStart"/>
-      <w:r>
-        <w:rPr>
-          <w:color w:val="000000"/>
-          <w:sz w:val="21"/>
-          <w:szCs w:val="21"/>
-        </w:rPr>
-        <w:t>NEW,ESTABLISHED</w:t>
-      </w:r>
-      <w:proofErr w:type="gramEnd"/>
-      <w:r>
-        <w:rPr>
-          <w:color w:val="000000"/>
-          <w:sz w:val="21"/>
-          <w:szCs w:val="21"/>
-        </w:rPr>
-        <w:t xml:space="preserve"> -j ACCEPT</w:t>
+        <w:t>iptables -A INPUT -s 192.168.0.100 -p tcp -m tcp --dport 5666 -m state --state NEW,ESTABLISHED -j ACCEPT</w:t>
       </w:r>
     </w:p>
     <w:p>
@@ -3596,31 +2783,7 @@
           <w:sz w:val="21"/>
           <w:szCs w:val="21"/>
         </w:rPr>
-        <w:t xml:space="preserve">#&gt; --limit 25/minute: </w:t>
-      </w:r>
-      <w:proofErr w:type="gramStart"/>
-      <w:r>
-        <w:rPr>
-          <w:rFonts w:ascii="Courier New" w:hAnsi="Courier New" w:cs="Courier New"/>
-          <w:i/>
-          <w:iCs/>
-          <w:color w:val="408080"/>
-          <w:sz w:val="21"/>
-          <w:szCs w:val="21"/>
-        </w:rPr>
-        <w:t>This limits</w:t>
-      </w:r>
-      <w:proofErr w:type="gramEnd"/>
-      <w:r>
-        <w:rPr>
-          <w:rFonts w:ascii="Courier New" w:hAnsi="Courier New" w:cs="Courier New"/>
-          <w:i/>
-          <w:iCs/>
-          <w:color w:val="408080"/>
-          <w:sz w:val="21"/>
-          <w:szCs w:val="21"/>
-        </w:rPr>
-        <w:t xml:space="preserve"> only maximum of 25 connection per minute. Change this value based on your specific requirement</w:t>
+        <w:t>#&gt; --limit 25/minute: This limits only maximum of 25 connection per minute. Change this value based on your specific requirement</w:t>
       </w:r>
     </w:p>
     <w:p>
@@ -3667,31 +2830,7 @@
           <w:sz w:val="21"/>
           <w:szCs w:val="21"/>
         </w:rPr>
-        <w:t xml:space="preserve">#&gt; --limit-burst 100: This value indicates that the limit/minute will be enforced only after the total number of </w:t>
-      </w:r>
-      <w:proofErr w:type="gramStart"/>
-      <w:r>
-        <w:rPr>
-          <w:rFonts w:ascii="Courier New" w:hAnsi="Courier New" w:cs="Courier New"/>
-          <w:i/>
-          <w:iCs/>
-          <w:color w:val="408080"/>
-          <w:sz w:val="21"/>
-          <w:szCs w:val="21"/>
-        </w:rPr>
-        <w:t>connection</w:t>
-      </w:r>
-      <w:proofErr w:type="gramEnd"/>
-      <w:r>
-        <w:rPr>
-          <w:rFonts w:ascii="Courier New" w:hAnsi="Courier New" w:cs="Courier New"/>
-          <w:i/>
-          <w:iCs/>
-          <w:color w:val="408080"/>
-          <w:sz w:val="21"/>
-          <w:szCs w:val="21"/>
-        </w:rPr>
-        <w:t xml:space="preserve"> have reached the limit-burst level.</w:t>
+        <w:t>#&gt; --limit-burst 100: This value indicates that the limit/minute will be enforced only after the total number of connection have reached the limit-burst level.</w:t>
       </w:r>
     </w:p>
     <w:p>
@@ -3735,43 +2874,7 @@
           <w:sz w:val="21"/>
           <w:szCs w:val="21"/>
         </w:rPr>
-        <w:t xml:space="preserve">iptables -A INPUT -p </w:t>
-      </w:r>
-      <w:proofErr w:type="spellStart"/>
-      <w:r>
-        <w:rPr>
-          <w:rFonts w:ascii="Courier New" w:hAnsi="Courier New" w:cs="Courier New"/>
-          <w:sz w:val="21"/>
-          <w:szCs w:val="21"/>
-        </w:rPr>
-        <w:t>tcp</w:t>
-      </w:r>
-      <w:proofErr w:type="spellEnd"/>
-      <w:r>
-        <w:rPr>
-          <w:rFonts w:ascii="Courier New" w:hAnsi="Courier New" w:cs="Courier New"/>
-          <w:sz w:val="21"/>
-          <w:szCs w:val="21"/>
-        </w:rPr>
-        <w:t xml:space="preserve"> --</w:t>
-      </w:r>
-      <w:proofErr w:type="spellStart"/>
-      <w:r>
-        <w:rPr>
-          <w:rFonts w:ascii="Courier New" w:hAnsi="Courier New" w:cs="Courier New"/>
-          <w:sz w:val="21"/>
-          <w:szCs w:val="21"/>
-        </w:rPr>
-        <w:t>dport</w:t>
-      </w:r>
-      <w:proofErr w:type="spellEnd"/>
-      <w:r>
-        <w:rPr>
-          <w:rFonts w:ascii="Courier New" w:hAnsi="Courier New" w:cs="Courier New"/>
-          <w:sz w:val="21"/>
-          <w:szCs w:val="21"/>
-        </w:rPr>
-        <w:t xml:space="preserve"> </w:t>
+        <w:t xml:space="preserve">iptables -A INPUT -p tcp --dport </w:t>
       </w:r>
       <w:r>
         <w:rPr>
@@ -3788,25 +2891,7 @@
           <w:sz w:val="21"/>
           <w:szCs w:val="21"/>
         </w:rPr>
-        <w:t xml:space="preserve"> -m limit --</w:t>
-      </w:r>
-      <w:proofErr w:type="spellStart"/>
-      <w:r>
-        <w:rPr>
-          <w:rFonts w:ascii="Courier New" w:hAnsi="Courier New" w:cs="Courier New"/>
-          <w:sz w:val="21"/>
-          <w:szCs w:val="21"/>
-        </w:rPr>
-        <w:t>limit</w:t>
-      </w:r>
-      <w:proofErr w:type="spellEnd"/>
-      <w:r>
-        <w:rPr>
-          <w:rFonts w:ascii="Courier New" w:hAnsi="Courier New" w:cs="Courier New"/>
-          <w:sz w:val="21"/>
-          <w:szCs w:val="21"/>
-        </w:rPr>
-        <w:t xml:space="preserve"> 25/minute --limit-burst </w:t>
+        <w:t xml:space="preserve"> -m limit --limit 25/minute --limit-burst </w:t>
       </w:r>
       <w:r>
         <w:rPr>
@@ -4092,7 +3177,6 @@
           <w:color w:val="000000"/>
         </w:rPr>
       </w:pPr>
-      <w:proofErr w:type="gramStart"/>
       <w:r>
         <w:rPr>
           <w:rStyle w:val="ch"/>
@@ -4100,17 +3184,7 @@
           <w:iCs/>
           <w:color w:val="408080"/>
         </w:rPr>
-        <w:t>#!/</w:t>
-      </w:r>
-      <w:proofErr w:type="gramEnd"/>
-      <w:r>
-        <w:rPr>
-          <w:rStyle w:val="ch"/>
-          <w:i/>
-          <w:iCs/>
-          <w:color w:val="408080"/>
-        </w:rPr>
-        <w:t>bin/sh</w:t>
+        <w:t>#!/bin/sh</w:t>
       </w:r>
     </w:p>
     <w:p>
@@ -4153,8 +3227,144 @@
           <w:iCs/>
           <w:color w:val="408080"/>
         </w:rPr>
-        <w:t># Delete All Existing Rules</w:t>
-      </w:r>
+        <w:t># Delete All Existing Rules for a fresh start, but you might want to backup the existing rules to be safe.</w:t>
+      </w:r>
+    </w:p>
+    <w:p>
+      <w:pPr>
+        <w:pStyle w:val="HTMLPreformatted"/>
+        <w:pBdr>
+          <w:top w:val="single" w:sz="6" w:space="12" w:color="DDDDDD"/>
+          <w:left w:val="single" w:sz="6" w:space="12" w:color="DDDDDD"/>
+          <w:bottom w:val="single" w:sz="6" w:space="12" w:color="DDDDDD"/>
+          <w:right w:val="single" w:sz="6" w:space="12" w:color="DDDDDD"/>
+        </w:pBdr>
+        <w:shd w:val="clear" w:color="auto" w:fill="F9F9F9"/>
+        <w:spacing w:line="312" w:lineRule="atLeast"/>
+        <w:rPr>
+          <w:i/>
+          <w:iCs/>
+          <w:color w:val="408080"/>
+        </w:rPr>
+      </w:pPr>
+      <w:r>
+        <w:rPr>
+          <w:i/>
+          <w:iCs/>
+          <w:color w:val="408080"/>
+        </w:rPr>
+        <w:t># Backup fir</w:t>
+      </w:r>
+      <w:r>
+        <w:rPr>
+          <w:i/>
+          <w:iCs/>
+          <w:color w:val="408080"/>
+        </w:rPr>
+        <w:t>s</w:t>
+      </w:r>
+      <w:r>
+        <w:rPr>
+          <w:i/>
+          <w:iCs/>
+          <w:color w:val="408080"/>
+        </w:rPr>
+        <w:t>t</w:t>
+      </w:r>
+    </w:p>
+    <w:p>
+      <w:pPr>
+        <w:pStyle w:val="HTMLPreformatted"/>
+        <w:pBdr>
+          <w:top w:val="single" w:sz="6" w:space="12" w:color="DDDDDD"/>
+          <w:left w:val="single" w:sz="6" w:space="12" w:color="DDDDDD"/>
+          <w:bottom w:val="single" w:sz="6" w:space="12" w:color="DDDDDD"/>
+          <w:right w:val="single" w:sz="6" w:space="12" w:color="DDDDDD"/>
+        </w:pBdr>
+        <w:shd w:val="clear" w:color="auto" w:fill="F9F9F9"/>
+        <w:spacing w:line="312" w:lineRule="atLeast"/>
+        <w:rPr>
+          <w:i/>
+          <w:iCs/>
+          <w:color w:val="408080"/>
+        </w:rPr>
+      </w:pPr>
+    </w:p>
+    <w:p>
+      <w:pPr>
+        <w:pStyle w:val="HTMLPreformatted"/>
+        <w:pBdr>
+          <w:top w:val="single" w:sz="6" w:space="12" w:color="DDDDDD"/>
+          <w:left w:val="single" w:sz="6" w:space="12" w:color="DDDDDD"/>
+          <w:bottom w:val="single" w:sz="6" w:space="12" w:color="DDDDDD"/>
+          <w:right w:val="single" w:sz="6" w:space="12" w:color="DDDDDD"/>
+        </w:pBdr>
+        <w:shd w:val="clear" w:color="auto" w:fill="F9F9F9"/>
+        <w:spacing w:line="312" w:lineRule="atLeast"/>
+        <w:rPr>
+          <w:color w:val="000000"/>
+        </w:rPr>
+      </w:pPr>
+      <w:r>
+        <w:rPr>
+          <w:color w:val="000000"/>
+        </w:rPr>
+        <w:t>Iptables-save &gt;/some.file</w:t>
+      </w:r>
+    </w:p>
+    <w:p>
+      <w:pPr>
+        <w:pStyle w:val="HTMLPreformatted"/>
+        <w:pBdr>
+          <w:top w:val="single" w:sz="6" w:space="12" w:color="DDDDDD"/>
+          <w:left w:val="single" w:sz="6" w:space="12" w:color="DDDDDD"/>
+          <w:bottom w:val="single" w:sz="6" w:space="12" w:color="DDDDDD"/>
+          <w:right w:val="single" w:sz="6" w:space="12" w:color="DDDDDD"/>
+        </w:pBdr>
+        <w:shd w:val="clear" w:color="auto" w:fill="F9F9F9"/>
+        <w:spacing w:line="312" w:lineRule="atLeast"/>
+        <w:rPr>
+          <w:color w:val="000000"/>
+        </w:rPr>
+      </w:pPr>
+      <w:r>
+        <w:rPr>
+          <w:color w:val="000000"/>
+        </w:rPr>
+        <w:t>iptables --flush</w:t>
+      </w:r>
+    </w:p>
+    <w:p>
+      <w:pPr>
+        <w:pStyle w:val="HTMLPreformatted"/>
+        <w:pBdr>
+          <w:top w:val="single" w:sz="6" w:space="12" w:color="DDDDDD"/>
+          <w:left w:val="single" w:sz="6" w:space="12" w:color="DDDDDD"/>
+          <w:bottom w:val="single" w:sz="6" w:space="12" w:color="DDDDDD"/>
+          <w:right w:val="single" w:sz="6" w:space="12" w:color="DDDDDD"/>
+        </w:pBdr>
+        <w:shd w:val="clear" w:color="auto" w:fill="F9F9F9"/>
+        <w:spacing w:line="312" w:lineRule="atLeast"/>
+        <w:rPr>
+          <w:color w:val="000000"/>
+        </w:rPr>
+      </w:pPr>
+    </w:p>
+    <w:p>
+      <w:pPr>
+        <w:pStyle w:val="HTMLPreformatted"/>
+        <w:pBdr>
+          <w:top w:val="single" w:sz="6" w:space="12" w:color="DDDDDD"/>
+          <w:left w:val="single" w:sz="6" w:space="12" w:color="DDDDDD"/>
+          <w:bottom w:val="single" w:sz="6" w:space="12" w:color="DDDDDD"/>
+          <w:right w:val="single" w:sz="6" w:space="12" w:color="DDDDDD"/>
+        </w:pBdr>
+        <w:shd w:val="clear" w:color="auto" w:fill="F9F9F9"/>
+        <w:spacing w:line="312" w:lineRule="atLeast"/>
+        <w:rPr>
+          <w:color w:val="000000"/>
+        </w:rPr>
+      </w:pPr>
       <w:r>
         <w:rPr>
           <w:rStyle w:val="c1"/>
@@ -4162,121 +3372,73 @@
           <w:iCs/>
           <w:color w:val="408080"/>
         </w:rPr>
-        <w:t xml:space="preserve"> for a fresh start, but you might want to backup the existing rules to be safe.</w:t>
-      </w:r>
-    </w:p>
-    <w:p>
-      <w:pPr>
-        <w:pStyle w:val="HTMLPreformatted"/>
-        <w:pBdr>
-          <w:top w:val="single" w:sz="6" w:space="12" w:color="DDDDDD"/>
-          <w:left w:val="single" w:sz="6" w:space="12" w:color="DDDDDD"/>
-          <w:bottom w:val="single" w:sz="6" w:space="12" w:color="DDDDDD"/>
-          <w:right w:val="single" w:sz="6" w:space="12" w:color="DDDDDD"/>
-        </w:pBdr>
-        <w:shd w:val="clear" w:color="auto" w:fill="F9F9F9"/>
-        <w:spacing w:line="312" w:lineRule="atLeast"/>
-        <w:rPr>
-          <w:i/>
-          <w:iCs/>
-          <w:color w:val="408080"/>
-        </w:rPr>
-      </w:pPr>
-      <w:r>
-        <w:rPr>
-          <w:i/>
-          <w:iCs/>
-          <w:color w:val="408080"/>
-        </w:rPr>
-        <w:t># Backup fir</w:t>
-      </w:r>
-      <w:r>
-        <w:rPr>
-          <w:i/>
-          <w:iCs/>
-          <w:color w:val="408080"/>
-        </w:rPr>
-        <w:t>s</w:t>
-      </w:r>
-      <w:r>
-        <w:rPr>
-          <w:i/>
-          <w:iCs/>
-          <w:color w:val="408080"/>
-        </w:rPr>
-        <w:t>t</w:t>
-      </w:r>
-    </w:p>
-    <w:p>
-      <w:pPr>
-        <w:pStyle w:val="HTMLPreformatted"/>
-        <w:pBdr>
-          <w:top w:val="single" w:sz="6" w:space="12" w:color="DDDDDD"/>
-          <w:left w:val="single" w:sz="6" w:space="12" w:color="DDDDDD"/>
-          <w:bottom w:val="single" w:sz="6" w:space="12" w:color="DDDDDD"/>
-          <w:right w:val="single" w:sz="6" w:space="12" w:color="DDDDDD"/>
-        </w:pBdr>
-        <w:shd w:val="clear" w:color="auto" w:fill="F9F9F9"/>
-        <w:spacing w:line="312" w:lineRule="atLeast"/>
-        <w:rPr>
-          <w:i/>
-          <w:iCs/>
-          <w:color w:val="408080"/>
-        </w:rPr>
-      </w:pPr>
-    </w:p>
-    <w:p>
-      <w:pPr>
-        <w:pStyle w:val="HTMLPreformatted"/>
-        <w:pBdr>
-          <w:top w:val="single" w:sz="6" w:space="12" w:color="DDDDDD"/>
-          <w:left w:val="single" w:sz="6" w:space="12" w:color="DDDDDD"/>
-          <w:bottom w:val="single" w:sz="6" w:space="12" w:color="DDDDDD"/>
-          <w:right w:val="single" w:sz="6" w:space="12" w:color="DDDDDD"/>
-        </w:pBdr>
-        <w:shd w:val="clear" w:color="auto" w:fill="F9F9F9"/>
-        <w:spacing w:line="312" w:lineRule="atLeast"/>
-        <w:rPr>
-          <w:color w:val="000000"/>
-        </w:rPr>
-      </w:pPr>
-      <w:r>
-        <w:rPr>
-          <w:color w:val="000000"/>
-        </w:rPr>
-        <w:t>Iptables-save &gt;/</w:t>
-      </w:r>
-      <w:proofErr w:type="spellStart"/>
-      <w:proofErr w:type="gramStart"/>
-      <w:r>
-        <w:rPr>
-          <w:color w:val="000000"/>
-        </w:rPr>
-        <w:t>some.file</w:t>
-      </w:r>
-      <w:proofErr w:type="spellEnd"/>
-      <w:proofErr w:type="gramEnd"/>
-    </w:p>
-    <w:p>
-      <w:pPr>
-        <w:pStyle w:val="HTMLPreformatted"/>
-        <w:pBdr>
-          <w:top w:val="single" w:sz="6" w:space="12" w:color="DDDDDD"/>
-          <w:left w:val="single" w:sz="6" w:space="12" w:color="DDDDDD"/>
-          <w:bottom w:val="single" w:sz="6" w:space="12" w:color="DDDDDD"/>
-          <w:right w:val="single" w:sz="6" w:space="12" w:color="DDDDDD"/>
-        </w:pBdr>
-        <w:shd w:val="clear" w:color="auto" w:fill="F9F9F9"/>
-        <w:spacing w:line="312" w:lineRule="atLeast"/>
-        <w:rPr>
-          <w:color w:val="000000"/>
-        </w:rPr>
-      </w:pPr>
-      <w:r>
-        <w:rPr>
-          <w:color w:val="000000"/>
-        </w:rPr>
-        <w:t>iptables --flush</w:t>
+        <w:t># Set Default Chain Policies</w:t>
+      </w:r>
+    </w:p>
+    <w:p>
+      <w:pPr>
+        <w:pStyle w:val="HTMLPreformatted"/>
+        <w:pBdr>
+          <w:top w:val="single" w:sz="6" w:space="12" w:color="DDDDDD"/>
+          <w:left w:val="single" w:sz="6" w:space="12" w:color="DDDDDD"/>
+          <w:bottom w:val="single" w:sz="6" w:space="12" w:color="DDDDDD"/>
+          <w:right w:val="single" w:sz="6" w:space="12" w:color="DDDDDD"/>
+        </w:pBdr>
+        <w:shd w:val="clear" w:color="auto" w:fill="F9F9F9"/>
+        <w:spacing w:line="312" w:lineRule="atLeast"/>
+        <w:rPr>
+          <w:color w:val="000000"/>
+        </w:rPr>
+      </w:pPr>
+      <w:r>
+        <w:rPr>
+          <w:color w:val="000000"/>
+        </w:rPr>
+        <w:t>iptables -P INPUT DROP</w:t>
+      </w:r>
+    </w:p>
+    <w:p>
+      <w:pPr>
+        <w:pStyle w:val="HTMLPreformatted"/>
+        <w:pBdr>
+          <w:top w:val="single" w:sz="6" w:space="12" w:color="DDDDDD"/>
+          <w:left w:val="single" w:sz="6" w:space="12" w:color="DDDDDD"/>
+          <w:bottom w:val="single" w:sz="6" w:space="12" w:color="DDDDDD"/>
+          <w:right w:val="single" w:sz="6" w:space="12" w:color="DDDDDD"/>
+        </w:pBdr>
+        <w:shd w:val="clear" w:color="auto" w:fill="F9F9F9"/>
+        <w:spacing w:line="312" w:lineRule="atLeast"/>
+        <w:rPr>
+          <w:color w:val="000000"/>
+        </w:rPr>
+      </w:pPr>
+      <w:r>
+        <w:rPr>
+          <w:color w:val="000000"/>
+        </w:rPr>
+        <w:t>iptables -P OUTPUT ACCEPT</w:t>
+      </w:r>
+    </w:p>
+    <w:p>
+      <w:pPr>
+        <w:pStyle w:val="HTMLPreformatted"/>
+        <w:pBdr>
+          <w:top w:val="single" w:sz="6" w:space="12" w:color="DDDDDD"/>
+          <w:left w:val="single" w:sz="6" w:space="12" w:color="DDDDDD"/>
+          <w:bottom w:val="single" w:sz="6" w:space="12" w:color="DDDDDD"/>
+          <w:right w:val="single" w:sz="6" w:space="12" w:color="DDDDDD"/>
+        </w:pBdr>
+        <w:shd w:val="clear" w:color="auto" w:fill="F9F9F9"/>
+        <w:spacing w:line="312" w:lineRule="atLeast"/>
+        <w:rPr>
+          <w:color w:val="000000"/>
+        </w:rPr>
+      </w:pPr>
+      <w:r>
+        <w:rPr>
+          <w:color w:val="000000"/>
+        </w:rPr>
+        <w:t>iptables -P FORWARD ACCEPT</w:t>
       </w:r>
     </w:p>
     <w:p>
@@ -4317,73 +3479,29 @@
           <w:iCs/>
           <w:color w:val="408080"/>
         </w:rPr>
-        <w:t># Set Default Chain Policies</w:t>
-      </w:r>
-    </w:p>
-    <w:p>
-      <w:pPr>
-        <w:pStyle w:val="HTMLPreformatted"/>
-        <w:pBdr>
-          <w:top w:val="single" w:sz="6" w:space="12" w:color="DDDDDD"/>
-          <w:left w:val="single" w:sz="6" w:space="12" w:color="DDDDDD"/>
-          <w:bottom w:val="single" w:sz="6" w:space="12" w:color="DDDDDD"/>
-          <w:right w:val="single" w:sz="6" w:space="12" w:color="DDDDDD"/>
-        </w:pBdr>
-        <w:shd w:val="clear" w:color="auto" w:fill="F9F9F9"/>
-        <w:spacing w:line="312" w:lineRule="atLeast"/>
-        <w:rPr>
-          <w:color w:val="000000"/>
-        </w:rPr>
-      </w:pPr>
-      <w:r>
-        <w:rPr>
-          <w:color w:val="000000"/>
-        </w:rPr>
-        <w:t>iptables -P INPUT DROP</w:t>
-      </w:r>
-    </w:p>
-    <w:p>
-      <w:pPr>
-        <w:pStyle w:val="HTMLPreformatted"/>
-        <w:pBdr>
-          <w:top w:val="single" w:sz="6" w:space="12" w:color="DDDDDD"/>
-          <w:left w:val="single" w:sz="6" w:space="12" w:color="DDDDDD"/>
-          <w:bottom w:val="single" w:sz="6" w:space="12" w:color="DDDDDD"/>
-          <w:right w:val="single" w:sz="6" w:space="12" w:color="DDDDDD"/>
-        </w:pBdr>
-        <w:shd w:val="clear" w:color="auto" w:fill="F9F9F9"/>
-        <w:spacing w:line="312" w:lineRule="atLeast"/>
-        <w:rPr>
-          <w:color w:val="000000"/>
-        </w:rPr>
-      </w:pPr>
-      <w:r>
-        <w:rPr>
-          <w:color w:val="000000"/>
-        </w:rPr>
-        <w:t>iptables -P OUTPUT ACCEPT</w:t>
-      </w:r>
-    </w:p>
-    <w:p>
-      <w:pPr>
-        <w:pStyle w:val="HTMLPreformatted"/>
-        <w:pBdr>
-          <w:top w:val="single" w:sz="6" w:space="12" w:color="DDDDDD"/>
-          <w:left w:val="single" w:sz="6" w:space="12" w:color="DDDDDD"/>
-          <w:bottom w:val="single" w:sz="6" w:space="12" w:color="DDDDDD"/>
-          <w:right w:val="single" w:sz="6" w:space="12" w:color="DDDDDD"/>
-        </w:pBdr>
-        <w:shd w:val="clear" w:color="auto" w:fill="F9F9F9"/>
-        <w:spacing w:line="312" w:lineRule="atLeast"/>
-        <w:rPr>
-          <w:color w:val="000000"/>
-        </w:rPr>
-      </w:pPr>
-      <w:r>
-        <w:rPr>
-          <w:color w:val="000000"/>
-        </w:rPr>
-        <w:t>iptables -P FORWARD ACCEPT</w:t>
+        <w:t>## Allow Loopback</w:t>
+      </w:r>
+    </w:p>
+    <w:p>
+      <w:pPr>
+        <w:pStyle w:val="HTMLPreformatted"/>
+        <w:pBdr>
+          <w:top w:val="single" w:sz="6" w:space="12" w:color="DDDDDD"/>
+          <w:left w:val="single" w:sz="6" w:space="12" w:color="DDDDDD"/>
+          <w:bottom w:val="single" w:sz="6" w:space="12" w:color="DDDDDD"/>
+          <w:right w:val="single" w:sz="6" w:space="12" w:color="DDDDDD"/>
+        </w:pBdr>
+        <w:shd w:val="clear" w:color="auto" w:fill="F9F9F9"/>
+        <w:spacing w:line="312" w:lineRule="atLeast"/>
+        <w:rPr>
+          <w:color w:val="000000"/>
+        </w:rPr>
+      </w:pPr>
+      <w:r>
+        <w:rPr>
+          <w:color w:val="000000"/>
+        </w:rPr>
+        <w:t>iptables -A INPUT -i lo -j ACCEPT</w:t>
       </w:r>
     </w:p>
     <w:p>
@@ -4424,29 +3542,29 @@
           <w:iCs/>
           <w:color w:val="408080"/>
         </w:rPr>
-        <w:t>## Allow Loopback</w:t>
-      </w:r>
-    </w:p>
-    <w:p>
-      <w:pPr>
-        <w:pStyle w:val="HTMLPreformatted"/>
-        <w:pBdr>
-          <w:top w:val="single" w:sz="6" w:space="12" w:color="DDDDDD"/>
-          <w:left w:val="single" w:sz="6" w:space="12" w:color="DDDDDD"/>
-          <w:bottom w:val="single" w:sz="6" w:space="12" w:color="DDDDDD"/>
-          <w:right w:val="single" w:sz="6" w:space="12" w:color="DDDDDD"/>
-        </w:pBdr>
-        <w:shd w:val="clear" w:color="auto" w:fill="F9F9F9"/>
-        <w:spacing w:line="312" w:lineRule="atLeast"/>
-        <w:rPr>
-          <w:color w:val="000000"/>
-        </w:rPr>
-      </w:pPr>
-      <w:r>
-        <w:rPr>
-          <w:color w:val="000000"/>
-        </w:rPr>
-        <w:t>iptables -A INPUT -i lo -j ACCEPT</w:t>
+        <w:t>## Allow Established and Related Connections</w:t>
+      </w:r>
+    </w:p>
+    <w:p>
+      <w:pPr>
+        <w:pStyle w:val="HTMLPreformatted"/>
+        <w:pBdr>
+          <w:top w:val="single" w:sz="6" w:space="12" w:color="DDDDDD"/>
+          <w:left w:val="single" w:sz="6" w:space="12" w:color="DDDDDD"/>
+          <w:bottom w:val="single" w:sz="6" w:space="12" w:color="DDDDDD"/>
+          <w:right w:val="single" w:sz="6" w:space="12" w:color="DDDDDD"/>
+        </w:pBdr>
+        <w:shd w:val="clear" w:color="auto" w:fill="F9F9F9"/>
+        <w:spacing w:line="312" w:lineRule="atLeast"/>
+        <w:rPr>
+          <w:color w:val="000000"/>
+        </w:rPr>
+      </w:pPr>
+      <w:r>
+        <w:rPr>
+          <w:color w:val="000000"/>
+        </w:rPr>
+        <w:t>iptables -A INPUT -m state --state ESTABLISHED,RELATED -j ACCEPT</w:t>
       </w:r>
     </w:p>
     <w:p>
@@ -4487,57 +3605,42 @@
           <w:iCs/>
           <w:color w:val="408080"/>
         </w:rPr>
-        <w:t>## Allow Established and Related Connections</w:t>
-      </w:r>
-    </w:p>
-    <w:p>
-      <w:pPr>
-        <w:pStyle w:val="HTMLPreformatted"/>
-        <w:pBdr>
-          <w:top w:val="single" w:sz="6" w:space="12" w:color="DDDDDD"/>
-          <w:left w:val="single" w:sz="6" w:space="12" w:color="DDDDDD"/>
-          <w:bottom w:val="single" w:sz="6" w:space="12" w:color="DDDDDD"/>
-          <w:right w:val="single" w:sz="6" w:space="12" w:color="DDDDDD"/>
-        </w:pBdr>
-        <w:shd w:val="clear" w:color="auto" w:fill="F9F9F9"/>
-        <w:spacing w:line="312" w:lineRule="atLeast"/>
-        <w:rPr>
-          <w:color w:val="000000"/>
-        </w:rPr>
-      </w:pPr>
-      <w:r>
-        <w:rPr>
-          <w:color w:val="000000"/>
-        </w:rPr>
-        <w:t>iptables -A INPUT -m state --</w:t>
-      </w:r>
-      <w:proofErr w:type="spellStart"/>
-      <w:r>
-        <w:rPr>
-          <w:color w:val="000000"/>
-        </w:rPr>
-        <w:t>state</w:t>
-      </w:r>
-      <w:proofErr w:type="spellEnd"/>
-      <w:r>
-        <w:rPr>
-          <w:color w:val="000000"/>
-        </w:rPr>
-        <w:t xml:space="preserve"> </w:t>
-      </w:r>
-      <w:proofErr w:type="gramStart"/>
-      <w:r>
-        <w:rPr>
-          <w:color w:val="000000"/>
-        </w:rPr>
-        <w:t>ESTABLISHED,RELATED</w:t>
-      </w:r>
-      <w:proofErr w:type="gramEnd"/>
-      <w:r>
-        <w:rPr>
-          <w:color w:val="000000"/>
-        </w:rPr>
-        <w:t xml:space="preserve"> -j ACCEPT</w:t>
+        <w:t>## Allow SSH (From LAN)</w:t>
+      </w:r>
+    </w:p>
+    <w:p>
+      <w:pPr>
+        <w:pStyle w:val="HTMLPreformatted"/>
+        <w:pBdr>
+          <w:top w:val="single" w:sz="6" w:space="12" w:color="DDDDDD"/>
+          <w:left w:val="single" w:sz="6" w:space="12" w:color="DDDDDD"/>
+          <w:bottom w:val="single" w:sz="6" w:space="12" w:color="DDDDDD"/>
+          <w:right w:val="single" w:sz="6" w:space="12" w:color="DDDDDD"/>
+        </w:pBdr>
+        <w:shd w:val="clear" w:color="auto" w:fill="F9F9F9"/>
+        <w:spacing w:line="312" w:lineRule="atLeast"/>
+        <w:rPr>
+          <w:color w:val="000000"/>
+        </w:rPr>
+      </w:pPr>
+      <w:r>
+        <w:rPr>
+          <w:color w:val="000000"/>
+        </w:rPr>
+        <w:t xml:space="preserve">iptables -A INPUT -s 192.168.0.0/24 -p tcp -m tcp --dport </w:t>
+      </w:r>
+      <w:r>
+        <w:rPr>
+          <w:rStyle w:val="m"/>
+          <w:color w:val="666666"/>
+        </w:rPr>
+        <w:t>22</w:t>
+      </w:r>
+      <w:r>
+        <w:rPr>
+          <w:color w:val="000000"/>
+        </w:rPr>
+        <w:t xml:space="preserve"> -m state --state NEW,ESTABLISHED -j ACCEPT</w:t>
       </w:r>
     </w:p>
     <w:p>
@@ -4578,112 +3681,29 @@
           <w:iCs/>
           <w:color w:val="408080"/>
         </w:rPr>
-        <w:t>## Allow SSH (From LAN)</w:t>
-      </w:r>
-    </w:p>
-    <w:p>
-      <w:pPr>
-        <w:pStyle w:val="HTMLPreformatted"/>
-        <w:pBdr>
-          <w:top w:val="single" w:sz="6" w:space="12" w:color="DDDDDD"/>
-          <w:left w:val="single" w:sz="6" w:space="12" w:color="DDDDDD"/>
-          <w:bottom w:val="single" w:sz="6" w:space="12" w:color="DDDDDD"/>
-          <w:right w:val="single" w:sz="6" w:space="12" w:color="DDDDDD"/>
-        </w:pBdr>
-        <w:shd w:val="clear" w:color="auto" w:fill="F9F9F9"/>
-        <w:spacing w:line="312" w:lineRule="atLeast"/>
-        <w:rPr>
-          <w:color w:val="000000"/>
-        </w:rPr>
-      </w:pPr>
-      <w:r>
-        <w:rPr>
-          <w:color w:val="000000"/>
-        </w:rPr>
-        <w:t xml:space="preserve">iptables -A INPUT -s 192.168.0.0/24 -p </w:t>
-      </w:r>
-      <w:proofErr w:type="spellStart"/>
-      <w:r>
-        <w:rPr>
-          <w:color w:val="000000"/>
-        </w:rPr>
-        <w:t>tcp</w:t>
-      </w:r>
-      <w:proofErr w:type="spellEnd"/>
-      <w:r>
-        <w:rPr>
-          <w:color w:val="000000"/>
-        </w:rPr>
-        <w:t xml:space="preserve"> -m </w:t>
-      </w:r>
-      <w:proofErr w:type="spellStart"/>
-      <w:r>
-        <w:rPr>
-          <w:color w:val="000000"/>
-        </w:rPr>
-        <w:t>tcp</w:t>
-      </w:r>
-      <w:proofErr w:type="spellEnd"/>
-      <w:r>
-        <w:rPr>
-          <w:color w:val="000000"/>
-        </w:rPr>
-        <w:t xml:space="preserve"> --</w:t>
-      </w:r>
-      <w:proofErr w:type="spellStart"/>
-      <w:r>
-        <w:rPr>
-          <w:color w:val="000000"/>
-        </w:rPr>
-        <w:t>dport</w:t>
-      </w:r>
-      <w:proofErr w:type="spellEnd"/>
-      <w:r>
-        <w:rPr>
-          <w:color w:val="000000"/>
-        </w:rPr>
-        <w:t xml:space="preserve"> </w:t>
-      </w:r>
-      <w:r>
-        <w:rPr>
-          <w:rStyle w:val="m"/>
-          <w:color w:val="666666"/>
-        </w:rPr>
-        <w:t>22</w:t>
-      </w:r>
-      <w:r>
-        <w:rPr>
-          <w:color w:val="000000"/>
-        </w:rPr>
-        <w:t xml:space="preserve"> -m state --</w:t>
-      </w:r>
-      <w:proofErr w:type="spellStart"/>
-      <w:r>
-        <w:rPr>
-          <w:color w:val="000000"/>
-        </w:rPr>
-        <w:t>state</w:t>
-      </w:r>
-      <w:proofErr w:type="spellEnd"/>
-      <w:r>
-        <w:rPr>
-          <w:color w:val="000000"/>
-        </w:rPr>
-        <w:t xml:space="preserve"> </w:t>
-      </w:r>
-      <w:proofErr w:type="gramStart"/>
-      <w:r>
-        <w:rPr>
-          <w:color w:val="000000"/>
-        </w:rPr>
-        <w:t>NEW,ESTABLISHED</w:t>
-      </w:r>
-      <w:proofErr w:type="gramEnd"/>
-      <w:r>
-        <w:rPr>
-          <w:color w:val="000000"/>
-        </w:rPr>
-        <w:t xml:space="preserve"> -j ACCEPT</w:t>
+        <w:t>## Allow ICMP "ping" (From LAN)</w:t>
+      </w:r>
+    </w:p>
+    <w:p>
+      <w:pPr>
+        <w:pStyle w:val="HTMLPreformatted"/>
+        <w:pBdr>
+          <w:top w:val="single" w:sz="6" w:space="12" w:color="DDDDDD"/>
+          <w:left w:val="single" w:sz="6" w:space="12" w:color="DDDDDD"/>
+          <w:bottom w:val="single" w:sz="6" w:space="12" w:color="DDDDDD"/>
+          <w:right w:val="single" w:sz="6" w:space="12" w:color="DDDDDD"/>
+        </w:pBdr>
+        <w:shd w:val="clear" w:color="auto" w:fill="F9F9F9"/>
+        <w:spacing w:line="312" w:lineRule="atLeast"/>
+        <w:rPr>
+          <w:color w:val="000000"/>
+        </w:rPr>
+      </w:pPr>
+      <w:r>
+        <w:rPr>
+          <w:color w:val="000000"/>
+        </w:rPr>
+        <w:t>iptables -A INPUT -s 192.168.0.0/24 -p icmp -m icmp --icmp-type echo-request -j ACCEPT</w:t>
       </w:r>
     </w:p>
     <w:p>
@@ -4724,71 +3744,42 @@
           <w:iCs/>
           <w:color w:val="408080"/>
         </w:rPr>
-        <w:t>## Allow ICMP "ping" (From LAN)</w:t>
-      </w:r>
-    </w:p>
-    <w:p>
-      <w:pPr>
-        <w:pStyle w:val="HTMLPreformatted"/>
-        <w:pBdr>
-          <w:top w:val="single" w:sz="6" w:space="12" w:color="DDDDDD"/>
-          <w:left w:val="single" w:sz="6" w:space="12" w:color="DDDDDD"/>
-          <w:bottom w:val="single" w:sz="6" w:space="12" w:color="DDDDDD"/>
-          <w:right w:val="single" w:sz="6" w:space="12" w:color="DDDDDD"/>
-        </w:pBdr>
-        <w:shd w:val="clear" w:color="auto" w:fill="F9F9F9"/>
-        <w:spacing w:line="312" w:lineRule="atLeast"/>
-        <w:rPr>
-          <w:color w:val="000000"/>
-        </w:rPr>
-      </w:pPr>
-      <w:r>
-        <w:rPr>
-          <w:color w:val="000000"/>
-        </w:rPr>
-        <w:t xml:space="preserve">iptables -A INPUT -s 192.168.0.0/24 -p </w:t>
-      </w:r>
-      <w:proofErr w:type="spellStart"/>
-      <w:r>
-        <w:rPr>
-          <w:color w:val="000000"/>
-        </w:rPr>
-        <w:t>icmp</w:t>
-      </w:r>
-      <w:proofErr w:type="spellEnd"/>
-      <w:r>
-        <w:rPr>
-          <w:color w:val="000000"/>
-        </w:rPr>
-        <w:t xml:space="preserve"> -m </w:t>
-      </w:r>
-      <w:proofErr w:type="spellStart"/>
-      <w:r>
-        <w:rPr>
-          <w:color w:val="000000"/>
-        </w:rPr>
-        <w:t>icmp</w:t>
-      </w:r>
-      <w:proofErr w:type="spellEnd"/>
-      <w:r>
-        <w:rPr>
-          <w:color w:val="000000"/>
-        </w:rPr>
-        <w:t xml:space="preserve"> --</w:t>
-      </w:r>
-      <w:proofErr w:type="spellStart"/>
-      <w:r>
-        <w:rPr>
-          <w:color w:val="000000"/>
-        </w:rPr>
-        <w:t>icmp</w:t>
-      </w:r>
-      <w:proofErr w:type="spellEnd"/>
-      <w:r>
-        <w:rPr>
-          <w:color w:val="000000"/>
-        </w:rPr>
-        <w:t>-type echo-request -j ACCEPT</w:t>
+        <w:t>## Allow RSYNC (From LAN)</w:t>
+      </w:r>
+    </w:p>
+    <w:p>
+      <w:pPr>
+        <w:pStyle w:val="HTMLPreformatted"/>
+        <w:pBdr>
+          <w:top w:val="single" w:sz="6" w:space="12" w:color="DDDDDD"/>
+          <w:left w:val="single" w:sz="6" w:space="12" w:color="DDDDDD"/>
+          <w:bottom w:val="single" w:sz="6" w:space="12" w:color="DDDDDD"/>
+          <w:right w:val="single" w:sz="6" w:space="12" w:color="DDDDDD"/>
+        </w:pBdr>
+        <w:shd w:val="clear" w:color="auto" w:fill="F9F9F9"/>
+        <w:spacing w:line="312" w:lineRule="atLeast"/>
+        <w:rPr>
+          <w:color w:val="000000"/>
+        </w:rPr>
+      </w:pPr>
+      <w:r>
+        <w:rPr>
+          <w:color w:val="000000"/>
+        </w:rPr>
+        <w:t xml:space="preserve">iptables -A INPUT -s 192.168.0.0/24 -p tcp -m tcp --dport </w:t>
+      </w:r>
+      <w:r>
+        <w:rPr>
+          <w:rStyle w:val="m"/>
+          <w:color w:val="666666"/>
+        </w:rPr>
+        <w:t>873</w:t>
+      </w:r>
+      <w:r>
+        <w:rPr>
+          <w:color w:val="000000"/>
+        </w:rPr>
+        <w:t xml:space="preserve"> -m state --state NEW,ESTABLISHED -j ACCEPT</w:t>
       </w:r>
     </w:p>
     <w:p>
@@ -4829,112 +3820,42 @@
           <w:iCs/>
           <w:color w:val="408080"/>
         </w:rPr>
-        <w:t>## Allow RSYNC (From LAN)</w:t>
-      </w:r>
-    </w:p>
-    <w:p>
-      <w:pPr>
-        <w:pStyle w:val="HTMLPreformatted"/>
-        <w:pBdr>
-          <w:top w:val="single" w:sz="6" w:space="12" w:color="DDDDDD"/>
-          <w:left w:val="single" w:sz="6" w:space="12" w:color="DDDDDD"/>
-          <w:bottom w:val="single" w:sz="6" w:space="12" w:color="DDDDDD"/>
-          <w:right w:val="single" w:sz="6" w:space="12" w:color="DDDDDD"/>
-        </w:pBdr>
-        <w:shd w:val="clear" w:color="auto" w:fill="F9F9F9"/>
-        <w:spacing w:line="312" w:lineRule="atLeast"/>
-        <w:rPr>
-          <w:color w:val="000000"/>
-        </w:rPr>
-      </w:pPr>
-      <w:r>
-        <w:rPr>
-          <w:color w:val="000000"/>
-        </w:rPr>
-        <w:t xml:space="preserve">iptables -A INPUT -s 192.168.0.0/24 -p </w:t>
-      </w:r>
-      <w:proofErr w:type="spellStart"/>
-      <w:r>
-        <w:rPr>
-          <w:color w:val="000000"/>
-        </w:rPr>
-        <w:t>tcp</w:t>
-      </w:r>
-      <w:proofErr w:type="spellEnd"/>
-      <w:r>
-        <w:rPr>
-          <w:color w:val="000000"/>
-        </w:rPr>
-        <w:t xml:space="preserve"> -m </w:t>
-      </w:r>
-      <w:proofErr w:type="spellStart"/>
-      <w:r>
-        <w:rPr>
-          <w:color w:val="000000"/>
-        </w:rPr>
-        <w:t>tcp</w:t>
-      </w:r>
-      <w:proofErr w:type="spellEnd"/>
-      <w:r>
-        <w:rPr>
-          <w:color w:val="000000"/>
-        </w:rPr>
-        <w:t xml:space="preserve"> --</w:t>
-      </w:r>
-      <w:proofErr w:type="spellStart"/>
-      <w:r>
-        <w:rPr>
-          <w:color w:val="000000"/>
-        </w:rPr>
-        <w:t>dport</w:t>
-      </w:r>
-      <w:proofErr w:type="spellEnd"/>
-      <w:r>
-        <w:rPr>
-          <w:color w:val="000000"/>
-        </w:rPr>
-        <w:t xml:space="preserve"> </w:t>
+        <w:t>## Allow HTTP</w:t>
+      </w:r>
+    </w:p>
+    <w:p>
+      <w:pPr>
+        <w:pStyle w:val="HTMLPreformatted"/>
+        <w:pBdr>
+          <w:top w:val="single" w:sz="6" w:space="12" w:color="DDDDDD"/>
+          <w:left w:val="single" w:sz="6" w:space="12" w:color="DDDDDD"/>
+          <w:bottom w:val="single" w:sz="6" w:space="12" w:color="DDDDDD"/>
+          <w:right w:val="single" w:sz="6" w:space="12" w:color="DDDDDD"/>
+        </w:pBdr>
+        <w:shd w:val="clear" w:color="auto" w:fill="F9F9F9"/>
+        <w:spacing w:line="312" w:lineRule="atLeast"/>
+        <w:rPr>
+          <w:color w:val="000000"/>
+        </w:rPr>
+      </w:pPr>
+      <w:r>
+        <w:rPr>
+          <w:color w:val="000000"/>
+        </w:rPr>
+        <w:t xml:space="preserve">iptables -A INPUT -p tcp -m tcp --dport </w:t>
       </w:r>
       <w:r>
         <w:rPr>
           <w:rStyle w:val="m"/>
           <w:color w:val="666666"/>
         </w:rPr>
-        <w:t>873</w:t>
-      </w:r>
-      <w:r>
-        <w:rPr>
-          <w:color w:val="000000"/>
-        </w:rPr>
-        <w:t xml:space="preserve"> -m state --</w:t>
-      </w:r>
-      <w:proofErr w:type="spellStart"/>
-      <w:r>
-        <w:rPr>
-          <w:color w:val="000000"/>
-        </w:rPr>
-        <w:t>state</w:t>
-      </w:r>
-      <w:proofErr w:type="spellEnd"/>
-      <w:r>
-        <w:rPr>
-          <w:color w:val="000000"/>
-        </w:rPr>
-        <w:t xml:space="preserve"> </w:t>
-      </w:r>
-      <w:proofErr w:type="gramStart"/>
-      <w:r>
-        <w:rPr>
-          <w:color w:val="000000"/>
-        </w:rPr>
-        <w:t>NEW,ESTABLISHED</w:t>
-      </w:r>
-      <w:proofErr w:type="gramEnd"/>
-      <w:r>
-        <w:rPr>
-          <w:color w:val="000000"/>
-        </w:rPr>
-        <w:t xml:space="preserve"> -j ACCEPT</w:t>
+        <w:t>80</w:t>
+      </w:r>
+      <w:r>
+        <w:rPr>
+          <w:color w:val="000000"/>
+        </w:rPr>
+        <w:t xml:space="preserve"> -m state --state NEW,ESTABLISHED -j ACCEPT</w:t>
       </w:r>
     </w:p>
     <w:p>
@@ -4975,112 +3896,42 @@
           <w:iCs/>
           <w:color w:val="408080"/>
         </w:rPr>
-        <w:t>## Allow HTTP</w:t>
-      </w:r>
-    </w:p>
-    <w:p>
-      <w:pPr>
-        <w:pStyle w:val="HTMLPreformatted"/>
-        <w:pBdr>
-          <w:top w:val="single" w:sz="6" w:space="12" w:color="DDDDDD"/>
-          <w:left w:val="single" w:sz="6" w:space="12" w:color="DDDDDD"/>
-          <w:bottom w:val="single" w:sz="6" w:space="12" w:color="DDDDDD"/>
-          <w:right w:val="single" w:sz="6" w:space="12" w:color="DDDDDD"/>
-        </w:pBdr>
-        <w:shd w:val="clear" w:color="auto" w:fill="F9F9F9"/>
-        <w:spacing w:line="312" w:lineRule="atLeast"/>
-        <w:rPr>
-          <w:color w:val="000000"/>
-        </w:rPr>
-      </w:pPr>
-      <w:r>
-        <w:rPr>
-          <w:color w:val="000000"/>
-        </w:rPr>
-        <w:t xml:space="preserve">iptables -A INPUT -p </w:t>
-      </w:r>
-      <w:proofErr w:type="spellStart"/>
-      <w:r>
-        <w:rPr>
-          <w:color w:val="000000"/>
-        </w:rPr>
-        <w:t>tcp</w:t>
-      </w:r>
-      <w:proofErr w:type="spellEnd"/>
-      <w:r>
-        <w:rPr>
-          <w:color w:val="000000"/>
-        </w:rPr>
-        <w:t xml:space="preserve"> -m </w:t>
-      </w:r>
-      <w:proofErr w:type="spellStart"/>
-      <w:r>
-        <w:rPr>
-          <w:color w:val="000000"/>
-        </w:rPr>
-        <w:t>tcp</w:t>
-      </w:r>
-      <w:proofErr w:type="spellEnd"/>
-      <w:r>
-        <w:rPr>
-          <w:color w:val="000000"/>
-        </w:rPr>
-        <w:t xml:space="preserve"> --</w:t>
-      </w:r>
-      <w:proofErr w:type="spellStart"/>
-      <w:r>
-        <w:rPr>
-          <w:color w:val="000000"/>
-        </w:rPr>
-        <w:t>dport</w:t>
-      </w:r>
-      <w:proofErr w:type="spellEnd"/>
-      <w:r>
-        <w:rPr>
-          <w:color w:val="000000"/>
-        </w:rPr>
-        <w:t xml:space="preserve"> </w:t>
+        <w:t>## Allow HTTPS</w:t>
+      </w:r>
+    </w:p>
+    <w:p>
+      <w:pPr>
+        <w:pStyle w:val="HTMLPreformatted"/>
+        <w:pBdr>
+          <w:top w:val="single" w:sz="6" w:space="12" w:color="DDDDDD"/>
+          <w:left w:val="single" w:sz="6" w:space="12" w:color="DDDDDD"/>
+          <w:bottom w:val="single" w:sz="6" w:space="12" w:color="DDDDDD"/>
+          <w:right w:val="single" w:sz="6" w:space="12" w:color="DDDDDD"/>
+        </w:pBdr>
+        <w:shd w:val="clear" w:color="auto" w:fill="F9F9F9"/>
+        <w:spacing w:line="312" w:lineRule="atLeast"/>
+        <w:rPr>
+          <w:color w:val="000000"/>
+        </w:rPr>
+      </w:pPr>
+      <w:r>
+        <w:rPr>
+          <w:color w:val="000000"/>
+        </w:rPr>
+        <w:t xml:space="preserve">iptables -A INPUT -p tcp -m tcp --dport </w:t>
       </w:r>
       <w:r>
         <w:rPr>
           <w:rStyle w:val="m"/>
           <w:color w:val="666666"/>
         </w:rPr>
-        <w:t>80</w:t>
-      </w:r>
-      <w:r>
-        <w:rPr>
-          <w:color w:val="000000"/>
-        </w:rPr>
-        <w:t xml:space="preserve"> -m state --</w:t>
-      </w:r>
-      <w:proofErr w:type="spellStart"/>
-      <w:r>
-        <w:rPr>
-          <w:color w:val="000000"/>
-        </w:rPr>
-        <w:t>state</w:t>
-      </w:r>
-      <w:proofErr w:type="spellEnd"/>
-      <w:r>
-        <w:rPr>
-          <w:color w:val="000000"/>
-        </w:rPr>
-        <w:t xml:space="preserve"> </w:t>
-      </w:r>
-      <w:proofErr w:type="gramStart"/>
-      <w:r>
-        <w:rPr>
-          <w:color w:val="000000"/>
-        </w:rPr>
-        <w:t>NEW,ESTABLISHED</w:t>
-      </w:r>
-      <w:proofErr w:type="gramEnd"/>
-      <w:r>
-        <w:rPr>
-          <w:color w:val="000000"/>
-        </w:rPr>
-        <w:t xml:space="preserve"> -j ACCEPT</w:t>
+        <w:t>443</w:t>
+      </w:r>
+      <w:r>
+        <w:rPr>
+          <w:color w:val="000000"/>
+        </w:rPr>
+        <w:t xml:space="preserve"> -m state --state NEW,ESTABLISHED -j ACCEPT</w:t>
       </w:r>
     </w:p>
     <w:p>
@@ -5121,112 +3972,42 @@
           <w:iCs/>
           <w:color w:val="408080"/>
         </w:rPr>
-        <w:t>## Allow HTTPS</w:t>
-      </w:r>
-    </w:p>
-    <w:p>
-      <w:pPr>
-        <w:pStyle w:val="HTMLPreformatted"/>
-        <w:pBdr>
-          <w:top w:val="single" w:sz="6" w:space="12" w:color="DDDDDD"/>
-          <w:left w:val="single" w:sz="6" w:space="12" w:color="DDDDDD"/>
-          <w:bottom w:val="single" w:sz="6" w:space="12" w:color="DDDDDD"/>
-          <w:right w:val="single" w:sz="6" w:space="12" w:color="DDDDDD"/>
-        </w:pBdr>
-        <w:shd w:val="clear" w:color="auto" w:fill="F9F9F9"/>
-        <w:spacing w:line="312" w:lineRule="atLeast"/>
-        <w:rPr>
-          <w:color w:val="000000"/>
-        </w:rPr>
-      </w:pPr>
-      <w:r>
-        <w:rPr>
-          <w:color w:val="000000"/>
-        </w:rPr>
-        <w:t xml:space="preserve">iptables -A INPUT -p </w:t>
-      </w:r>
-      <w:proofErr w:type="spellStart"/>
-      <w:r>
-        <w:rPr>
-          <w:color w:val="000000"/>
-        </w:rPr>
-        <w:t>tcp</w:t>
-      </w:r>
-      <w:proofErr w:type="spellEnd"/>
-      <w:r>
-        <w:rPr>
-          <w:color w:val="000000"/>
-        </w:rPr>
-        <w:t xml:space="preserve"> -m </w:t>
-      </w:r>
-      <w:proofErr w:type="spellStart"/>
-      <w:r>
-        <w:rPr>
-          <w:color w:val="000000"/>
-        </w:rPr>
-        <w:t>tcp</w:t>
-      </w:r>
-      <w:proofErr w:type="spellEnd"/>
-      <w:r>
-        <w:rPr>
-          <w:color w:val="000000"/>
-        </w:rPr>
-        <w:t xml:space="preserve"> --</w:t>
-      </w:r>
-      <w:proofErr w:type="spellStart"/>
-      <w:r>
-        <w:rPr>
-          <w:color w:val="000000"/>
-        </w:rPr>
-        <w:t>dport</w:t>
-      </w:r>
-      <w:proofErr w:type="spellEnd"/>
-      <w:r>
-        <w:rPr>
-          <w:color w:val="000000"/>
-        </w:rPr>
-        <w:t xml:space="preserve"> </w:t>
+        <w:t>## Allow MySQL (From LAN)</w:t>
+      </w:r>
+    </w:p>
+    <w:p>
+      <w:pPr>
+        <w:pStyle w:val="HTMLPreformatted"/>
+        <w:pBdr>
+          <w:top w:val="single" w:sz="6" w:space="12" w:color="DDDDDD"/>
+          <w:left w:val="single" w:sz="6" w:space="12" w:color="DDDDDD"/>
+          <w:bottom w:val="single" w:sz="6" w:space="12" w:color="DDDDDD"/>
+          <w:right w:val="single" w:sz="6" w:space="12" w:color="DDDDDD"/>
+        </w:pBdr>
+        <w:shd w:val="clear" w:color="auto" w:fill="F9F9F9"/>
+        <w:spacing w:line="312" w:lineRule="atLeast"/>
+        <w:rPr>
+          <w:color w:val="000000"/>
+        </w:rPr>
+      </w:pPr>
+      <w:r>
+        <w:rPr>
+          <w:color w:val="000000"/>
+        </w:rPr>
+        <w:t xml:space="preserve">iptables -A INPUT -s 192.168.0.0/24 -p tcp -m tcp --dport </w:t>
       </w:r>
       <w:r>
         <w:rPr>
           <w:rStyle w:val="m"/>
           <w:color w:val="666666"/>
         </w:rPr>
-        <w:t>443</w:t>
-      </w:r>
-      <w:r>
-        <w:rPr>
-          <w:color w:val="000000"/>
-        </w:rPr>
-        <w:t xml:space="preserve"> -m state --</w:t>
-      </w:r>
-      <w:proofErr w:type="spellStart"/>
-      <w:r>
-        <w:rPr>
-          <w:color w:val="000000"/>
-        </w:rPr>
-        <w:t>state</w:t>
-      </w:r>
-      <w:proofErr w:type="spellEnd"/>
-      <w:r>
-        <w:rPr>
-          <w:color w:val="000000"/>
-        </w:rPr>
-        <w:t xml:space="preserve"> </w:t>
-      </w:r>
-      <w:proofErr w:type="gramStart"/>
-      <w:r>
-        <w:rPr>
-          <w:color w:val="000000"/>
-        </w:rPr>
-        <w:t>NEW,ESTABLISHED</w:t>
-      </w:r>
-      <w:proofErr w:type="gramEnd"/>
-      <w:r>
-        <w:rPr>
-          <w:color w:val="000000"/>
-        </w:rPr>
-        <w:t xml:space="preserve"> -j ACCEPT</w:t>
+        <w:t>3306</w:t>
+      </w:r>
+      <w:r>
+        <w:rPr>
+          <w:color w:val="000000"/>
+        </w:rPr>
+        <w:t xml:space="preserve"> -m state --state NEW,ESTABLISHED -j ACCEPT</w:t>
       </w:r>
     </w:p>
     <w:p>
@@ -5267,113 +4048,59 @@
           <w:iCs/>
           <w:color w:val="408080"/>
         </w:rPr>
-        <w:t>## Allow MySQL (From LAN)</w:t>
-      </w:r>
-    </w:p>
-    <w:p>
-      <w:pPr>
-        <w:pStyle w:val="HTMLPreformatted"/>
-        <w:pBdr>
-          <w:top w:val="single" w:sz="6" w:space="12" w:color="DDDDDD"/>
-          <w:left w:val="single" w:sz="6" w:space="12" w:color="DDDDDD"/>
-          <w:bottom w:val="single" w:sz="6" w:space="12" w:color="DDDDDD"/>
-          <w:right w:val="single" w:sz="6" w:space="12" w:color="DDDDDD"/>
-        </w:pBdr>
-        <w:shd w:val="clear" w:color="auto" w:fill="F9F9F9"/>
-        <w:spacing w:line="312" w:lineRule="atLeast"/>
-        <w:rPr>
-          <w:color w:val="000000"/>
-        </w:rPr>
-      </w:pPr>
-      <w:r>
-        <w:rPr>
-          <w:color w:val="000000"/>
-        </w:rPr>
-        <w:t xml:space="preserve">iptables -A INPUT -s 192.168.0.0/24 -p </w:t>
-      </w:r>
-      <w:proofErr w:type="spellStart"/>
-      <w:r>
-        <w:rPr>
-          <w:color w:val="000000"/>
-        </w:rPr>
-        <w:t>tcp</w:t>
-      </w:r>
-      <w:proofErr w:type="spellEnd"/>
-      <w:r>
-        <w:rPr>
-          <w:color w:val="000000"/>
-        </w:rPr>
-        <w:t xml:space="preserve"> -m </w:t>
-      </w:r>
-      <w:proofErr w:type="spellStart"/>
-      <w:r>
-        <w:rPr>
-          <w:color w:val="000000"/>
-        </w:rPr>
-        <w:t>tcp</w:t>
-      </w:r>
-      <w:proofErr w:type="spellEnd"/>
-      <w:r>
-        <w:rPr>
-          <w:color w:val="000000"/>
-        </w:rPr>
-        <w:t xml:space="preserve"> --</w:t>
-      </w:r>
-      <w:proofErr w:type="spellStart"/>
-      <w:r>
-        <w:rPr>
-          <w:color w:val="000000"/>
-        </w:rPr>
-        <w:t>dport</w:t>
-      </w:r>
-      <w:proofErr w:type="spellEnd"/>
-      <w:r>
-        <w:rPr>
-          <w:color w:val="000000"/>
-        </w:rPr>
-        <w:t xml:space="preserve"> </w:t>
+        <w:t>## Allow NRPE Client Access (From Nagios Server)</w:t>
+      </w:r>
+    </w:p>
+    <w:p>
+      <w:pPr>
+        <w:pStyle w:val="HTMLPreformatted"/>
+        <w:pBdr>
+          <w:top w:val="single" w:sz="6" w:space="12" w:color="DDDDDD"/>
+          <w:left w:val="single" w:sz="6" w:space="12" w:color="DDDDDD"/>
+          <w:bottom w:val="single" w:sz="6" w:space="12" w:color="DDDDDD"/>
+          <w:right w:val="single" w:sz="6" w:space="12" w:color="DDDDDD"/>
+        </w:pBdr>
+        <w:shd w:val="clear" w:color="auto" w:fill="F9F9F9"/>
+        <w:spacing w:line="312" w:lineRule="atLeast"/>
+        <w:rPr>
+          <w:color w:val="000000"/>
+        </w:rPr>
+      </w:pPr>
+      <w:r>
+        <w:rPr>
+          <w:color w:val="000000"/>
+        </w:rPr>
+        <w:t xml:space="preserve">iptables -A INPUT -s 192.168.0.100 -p tcp -m tcp --dport </w:t>
       </w:r>
       <w:r>
         <w:rPr>
           <w:rStyle w:val="m"/>
           <w:color w:val="666666"/>
         </w:rPr>
-        <w:t>3306</w:t>
-      </w:r>
-      <w:r>
-        <w:rPr>
-          <w:color w:val="000000"/>
-        </w:rPr>
-        <w:t xml:space="preserve"> -m state --</w:t>
-      </w:r>
-      <w:proofErr w:type="spellStart"/>
-      <w:r>
-        <w:rPr>
-          <w:color w:val="000000"/>
-        </w:rPr>
-        <w:t>state</w:t>
-      </w:r>
-      <w:proofErr w:type="spellEnd"/>
-      <w:r>
-        <w:rPr>
-          <w:color w:val="000000"/>
-        </w:rPr>
-        <w:t xml:space="preserve"> </w:t>
-      </w:r>
-      <w:proofErr w:type="gramStart"/>
-      <w:r>
-        <w:rPr>
-          <w:color w:val="000000"/>
-        </w:rPr>
-        <w:t>NEW,ESTABLISHED</w:t>
-      </w:r>
-      <w:proofErr w:type="gramEnd"/>
-      <w:r>
-        <w:rPr>
-          <w:color w:val="000000"/>
-        </w:rPr>
-        <w:t xml:space="preserve"> -j ACCEPT</w:t>
-      </w:r>
+        <w:t>5666</w:t>
+      </w:r>
+      <w:r>
+        <w:rPr>
+          <w:color w:val="000000"/>
+        </w:rPr>
+        <w:t xml:space="preserve"> -m state --state NEW,ESTABLISHED -j ACCEPT</w:t>
+      </w:r>
+    </w:p>
+    <w:p>
+      <w:pPr>
+        <w:pStyle w:val="HTMLPreformatted"/>
+        <w:pBdr>
+          <w:top w:val="single" w:sz="6" w:space="12" w:color="DDDDDD"/>
+          <w:left w:val="single" w:sz="6" w:space="12" w:color="DDDDDD"/>
+          <w:bottom w:val="single" w:sz="6" w:space="12" w:color="DDDDDD"/>
+          <w:right w:val="single" w:sz="6" w:space="12" w:color="DDDDDD"/>
+        </w:pBdr>
+        <w:shd w:val="clear" w:color="auto" w:fill="F9F9F9"/>
+        <w:spacing w:line="312" w:lineRule="atLeast"/>
+        <w:rPr>
+          <w:color w:val="000000"/>
+        </w:rPr>
+      </w:pPr>
     </w:p>
     <w:p>
       <w:pPr>
@@ -5413,145 +4140,8 @@
           <w:iCs/>
           <w:color w:val="408080"/>
         </w:rPr>
-        <w:t>## Allow NRPE Client Access (From Nagios Server)</w:t>
-      </w:r>
-    </w:p>
-    <w:p>
-      <w:pPr>
-        <w:pStyle w:val="HTMLPreformatted"/>
-        <w:pBdr>
-          <w:top w:val="single" w:sz="6" w:space="12" w:color="DDDDDD"/>
-          <w:left w:val="single" w:sz="6" w:space="12" w:color="DDDDDD"/>
-          <w:bottom w:val="single" w:sz="6" w:space="12" w:color="DDDDDD"/>
-          <w:right w:val="single" w:sz="6" w:space="12" w:color="DDDDDD"/>
-        </w:pBdr>
-        <w:shd w:val="clear" w:color="auto" w:fill="F9F9F9"/>
-        <w:spacing w:line="312" w:lineRule="atLeast"/>
-        <w:rPr>
-          <w:color w:val="000000"/>
-        </w:rPr>
-      </w:pPr>
-      <w:r>
-        <w:rPr>
-          <w:color w:val="000000"/>
-        </w:rPr>
-        <w:t xml:space="preserve">iptables -A INPUT -s 192.168.0.100 -p </w:t>
-      </w:r>
-      <w:proofErr w:type="spellStart"/>
-      <w:r>
-        <w:rPr>
-          <w:color w:val="000000"/>
-        </w:rPr>
-        <w:t>tcp</w:t>
-      </w:r>
-      <w:proofErr w:type="spellEnd"/>
-      <w:r>
-        <w:rPr>
-          <w:color w:val="000000"/>
-        </w:rPr>
-        <w:t xml:space="preserve"> -m </w:t>
-      </w:r>
-      <w:proofErr w:type="spellStart"/>
-      <w:r>
-        <w:rPr>
-          <w:color w:val="000000"/>
-        </w:rPr>
-        <w:t>tcp</w:t>
-      </w:r>
-      <w:proofErr w:type="spellEnd"/>
-      <w:r>
-        <w:rPr>
-          <w:color w:val="000000"/>
-        </w:rPr>
-        <w:t xml:space="preserve"> --</w:t>
-      </w:r>
-      <w:proofErr w:type="spellStart"/>
-      <w:r>
-        <w:rPr>
-          <w:color w:val="000000"/>
-        </w:rPr>
-        <w:t>dport</w:t>
-      </w:r>
-      <w:proofErr w:type="spellEnd"/>
-      <w:r>
-        <w:rPr>
-          <w:color w:val="000000"/>
-        </w:rPr>
-        <w:t xml:space="preserve"> </w:t>
-      </w:r>
-      <w:r>
-        <w:rPr>
-          <w:rStyle w:val="m"/>
-          <w:color w:val="666666"/>
-        </w:rPr>
-        <w:t>5666</w:t>
-      </w:r>
-      <w:r>
-        <w:rPr>
-          <w:color w:val="000000"/>
-        </w:rPr>
-        <w:t xml:space="preserve"> -m state --</w:t>
-      </w:r>
-      <w:proofErr w:type="spellStart"/>
-      <w:r>
-        <w:rPr>
-          <w:color w:val="000000"/>
-        </w:rPr>
-        <w:t>state</w:t>
-      </w:r>
-      <w:proofErr w:type="spellEnd"/>
-      <w:r>
-        <w:rPr>
-          <w:color w:val="000000"/>
-        </w:rPr>
-        <w:t xml:space="preserve"> </w:t>
-      </w:r>
-      <w:proofErr w:type="gramStart"/>
-      <w:r>
-        <w:rPr>
-          <w:color w:val="000000"/>
-        </w:rPr>
-        <w:t>NEW,ESTABLISHED</w:t>
-      </w:r>
-      <w:proofErr w:type="gramEnd"/>
-      <w:r>
-        <w:rPr>
-          <w:color w:val="000000"/>
-        </w:rPr>
-        <w:t xml:space="preserve"> -j ACCEPT</w:t>
-      </w:r>
-    </w:p>
-    <w:p>
-      <w:pPr>
-        <w:pStyle w:val="HTMLPreformatted"/>
-        <w:pBdr>
-          <w:top w:val="single" w:sz="6" w:space="12" w:color="DDDDDD"/>
-          <w:left w:val="single" w:sz="6" w:space="12" w:color="DDDDDD"/>
-          <w:bottom w:val="single" w:sz="6" w:space="12" w:color="DDDDDD"/>
-          <w:right w:val="single" w:sz="6" w:space="12" w:color="DDDDDD"/>
-        </w:pBdr>
-        <w:shd w:val="clear" w:color="auto" w:fill="F9F9F9"/>
-        <w:spacing w:line="312" w:lineRule="atLeast"/>
-        <w:rPr>
-          <w:color w:val="000000"/>
-        </w:rPr>
-      </w:pPr>
-    </w:p>
-    <w:p>
-      <w:pPr>
-        <w:pStyle w:val="HTMLPreformatted"/>
-        <w:pBdr>
-          <w:top w:val="single" w:sz="6" w:space="12" w:color="DDDDDD"/>
-          <w:left w:val="single" w:sz="6" w:space="12" w:color="DDDDDD"/>
-          <w:bottom w:val="single" w:sz="6" w:space="12" w:color="DDDDDD"/>
-          <w:right w:val="single" w:sz="6" w:space="12" w:color="DDDDDD"/>
-        </w:pBdr>
-        <w:shd w:val="clear" w:color="auto" w:fill="F9F9F9"/>
-        <w:spacing w:line="312" w:lineRule="atLeast"/>
-        <w:rPr>
-          <w:color w:val="000000"/>
-        </w:rPr>
-      </w:pPr>
+        <w:t>## Prevent HTTP DoS Attack</w:t>
+      </w:r>
     </w:p>
     <w:p>
       <w:pPr>
@@ -5575,7 +4165,7 @@
           <w:iCs/>
           <w:color w:val="408080"/>
         </w:rPr>
-        <w:t>## Prevent HTTP DoS Attack</w:t>
+        <w:t>#&gt; -m limit: This uses the limit iptables extension</w:t>
       </w:r>
     </w:p>
     <w:p>
@@ -5600,7 +4190,7 @@
           <w:iCs/>
           <w:color w:val="408080"/>
         </w:rPr>
-        <w:t>#&gt; -m limit: This uses the limit iptables extension</w:t>
+        <w:t>#&gt; --limit 25/minute: This limits only maximum of 25 connection per minute. Change this value based on your specific requirement</w:t>
       </w:r>
     </w:p>
     <w:p>
@@ -5625,122 +4215,29 @@
           <w:iCs/>
           <w:color w:val="408080"/>
         </w:rPr>
-        <w:t xml:space="preserve">#&gt; --limit 25/minute: </w:t>
-      </w:r>
-      <w:proofErr w:type="gramStart"/>
-      <w:r>
-        <w:rPr>
-          <w:rStyle w:val="c1"/>
-          <w:i/>
-          <w:iCs/>
-          <w:color w:val="408080"/>
-        </w:rPr>
-        <w:t>This limits</w:t>
-      </w:r>
-      <w:proofErr w:type="gramEnd"/>
-      <w:r>
-        <w:rPr>
-          <w:rStyle w:val="c1"/>
-          <w:i/>
-          <w:iCs/>
-          <w:color w:val="408080"/>
-        </w:rPr>
-        <w:t xml:space="preserve"> only maximum of 25 connection per minute. Change this value based on your specific requirement</w:t>
-      </w:r>
-    </w:p>
-    <w:p>
-      <w:pPr>
-        <w:pStyle w:val="HTMLPreformatted"/>
-        <w:pBdr>
-          <w:top w:val="single" w:sz="6" w:space="12" w:color="DDDDDD"/>
-          <w:left w:val="single" w:sz="6" w:space="12" w:color="DDDDDD"/>
-          <w:bottom w:val="single" w:sz="6" w:space="12" w:color="DDDDDD"/>
-          <w:right w:val="single" w:sz="6" w:space="12" w:color="DDDDDD"/>
-        </w:pBdr>
-        <w:shd w:val="clear" w:color="auto" w:fill="F9F9F9"/>
-        <w:spacing w:line="312" w:lineRule="atLeast"/>
-        <w:rPr>
-          <w:color w:val="000000"/>
-        </w:rPr>
-      </w:pPr>
-      <w:r>
-        <w:rPr>
-          <w:rStyle w:val="c1"/>
-          <w:i/>
-          <w:iCs/>
-          <w:color w:val="408080"/>
-        </w:rPr>
-        <w:t xml:space="preserve">#&gt; --limit-burst 100: This value indicates that the limit/minute will be enforced only after the total number of </w:t>
-      </w:r>
-      <w:proofErr w:type="gramStart"/>
-      <w:r>
-        <w:rPr>
-          <w:rStyle w:val="c1"/>
-          <w:i/>
-          <w:iCs/>
-          <w:color w:val="408080"/>
-        </w:rPr>
-        <w:t>connection</w:t>
-      </w:r>
-      <w:proofErr w:type="gramEnd"/>
-      <w:r>
-        <w:rPr>
-          <w:rStyle w:val="c1"/>
-          <w:i/>
-          <w:iCs/>
-          <w:color w:val="408080"/>
-        </w:rPr>
-        <w:t xml:space="preserve"> have reached the limit-burst level.</w:t>
-      </w:r>
-    </w:p>
-    <w:p>
-      <w:pPr>
-        <w:pStyle w:val="HTMLPreformatted"/>
-        <w:pBdr>
-          <w:top w:val="single" w:sz="6" w:space="12" w:color="DDDDDD"/>
-          <w:left w:val="single" w:sz="6" w:space="12" w:color="DDDDDD"/>
-          <w:bottom w:val="single" w:sz="6" w:space="12" w:color="DDDDDD"/>
-          <w:right w:val="single" w:sz="6" w:space="12" w:color="DDDDDD"/>
-        </w:pBdr>
-        <w:shd w:val="clear" w:color="auto" w:fill="F9F9F9"/>
-        <w:spacing w:line="312" w:lineRule="atLeast"/>
-        <w:rPr>
-          <w:color w:val="000000"/>
-        </w:rPr>
-      </w:pPr>
-      <w:r>
-        <w:rPr>
-          <w:color w:val="000000"/>
-        </w:rPr>
-        <w:t xml:space="preserve">iptables -A INPUT -p </w:t>
-      </w:r>
-      <w:proofErr w:type="spellStart"/>
-      <w:r>
-        <w:rPr>
-          <w:color w:val="000000"/>
-        </w:rPr>
-        <w:t>tcp</w:t>
-      </w:r>
-      <w:proofErr w:type="spellEnd"/>
-      <w:r>
-        <w:rPr>
-          <w:color w:val="000000"/>
-        </w:rPr>
-        <w:t xml:space="preserve"> --</w:t>
-      </w:r>
-      <w:proofErr w:type="spellStart"/>
-      <w:r>
-        <w:rPr>
-          <w:color w:val="000000"/>
-        </w:rPr>
-        <w:t>dport</w:t>
-      </w:r>
-      <w:proofErr w:type="spellEnd"/>
-      <w:r>
-        <w:rPr>
-          <w:color w:val="000000"/>
-        </w:rPr>
-        <w:t xml:space="preserve"> </w:t>
+        <w:t>#&gt; --limit-burst 100: This value indicates that the limit/minute will be enforced only after the total number of connection have reached the limit-burst level.</w:t>
+      </w:r>
+    </w:p>
+    <w:p>
+      <w:pPr>
+        <w:pStyle w:val="HTMLPreformatted"/>
+        <w:pBdr>
+          <w:top w:val="single" w:sz="6" w:space="12" w:color="DDDDDD"/>
+          <w:left w:val="single" w:sz="6" w:space="12" w:color="DDDDDD"/>
+          <w:bottom w:val="single" w:sz="6" w:space="12" w:color="DDDDDD"/>
+          <w:right w:val="single" w:sz="6" w:space="12" w:color="DDDDDD"/>
+        </w:pBdr>
+        <w:shd w:val="clear" w:color="auto" w:fill="F9F9F9"/>
+        <w:spacing w:line="312" w:lineRule="atLeast"/>
+        <w:rPr>
+          <w:color w:val="000000"/>
+        </w:rPr>
+      </w:pPr>
+      <w:r>
+        <w:rPr>
+          <w:color w:val="000000"/>
+        </w:rPr>
+        <w:t xml:space="preserve">iptables -A INPUT -p tcp --dport </w:t>
       </w:r>
       <w:r>
         <w:rPr>
@@ -5753,21 +4250,7 @@
         <w:rPr>
           <w:color w:val="000000"/>
         </w:rPr>
-        <w:t xml:space="preserve"> -m limit --</w:t>
-      </w:r>
-      <w:proofErr w:type="spellStart"/>
-      <w:r>
-        <w:rPr>
-          <w:color w:val="000000"/>
-        </w:rPr>
-        <w:t>limit</w:t>
-      </w:r>
-      <w:proofErr w:type="spellEnd"/>
-      <w:r>
-        <w:rPr>
-          <w:color w:val="000000"/>
-        </w:rPr>
-        <w:t xml:space="preserve"> 25/minute --limit-burst </w:t>
+        <w:t xml:space="preserve"> -m limit --limit 25/minute --limit-burst </w:t>
       </w:r>
       <w:r>
         <w:rPr>
@@ -5841,27 +4324,7 @@
           <w:sz w:val="21"/>
           <w:szCs w:val="21"/>
         </w:rPr>
-        <w:t xml:space="preserve">If you made a backup file or pulling a copy of rules from another system and wish to restore/replace the </w:t>
-      </w:r>
-      <w:proofErr w:type="gramStart"/>
-      <w:r>
-        <w:rPr>
-          <w:rFonts w:ascii="Arial" w:hAnsi="Arial" w:cs="Arial"/>
-          <w:color w:val="252525"/>
-          <w:sz w:val="21"/>
-          <w:szCs w:val="21"/>
-        </w:rPr>
-        <w:t>rules</w:t>
-      </w:r>
-      <w:proofErr w:type="gramEnd"/>
-      <w:r>
-        <w:rPr>
-          <w:rFonts w:ascii="Arial" w:hAnsi="Arial" w:cs="Arial"/>
-          <w:color w:val="252525"/>
-          <w:sz w:val="21"/>
-          <w:szCs w:val="21"/>
-        </w:rPr>
-        <w:t xml:space="preserve"> then use the following command.</w:t>
+        <w:t>If you made a backup file or pulling a copy of rules from another system and wish to restore/replace the rules then use the following command.</w:t>
       </w:r>
     </w:p>
     <w:p>
@@ -5955,6 +4418,92 @@
         </w:rPr>
         <w:t>.fw</w:t>
       </w:r>
+    </w:p>
+    <w:p>
+      <w:pPr>
+        <w:pStyle w:val="NormalWeb"/>
+        <w:shd w:val="clear" w:color="auto" w:fill="FFFFFF"/>
+        <w:spacing w:before="120" w:beforeAutospacing="0" w:after="120" w:afterAutospacing="0"/>
+        <w:rPr>
+          <w:rFonts w:ascii="Arial" w:hAnsi="Arial" w:cs="Arial"/>
+          <w:color w:val="252525"/>
+          <w:sz w:val="21"/>
+          <w:szCs w:val="21"/>
+        </w:rPr>
+      </w:pPr>
+    </w:p>
+    <w:p>
+      <w:pPr>
+        <w:pStyle w:val="Heading2"/>
+        <w:pBdr>
+          <w:bottom w:val="single" w:sz="6" w:space="0" w:color="AAAAAA"/>
+        </w:pBdr>
+        <w:shd w:val="clear" w:color="auto" w:fill="FFFFFF"/>
+        <w:spacing w:before="240" w:after="60"/>
+        <w:rPr>
+          <w:rFonts w:ascii="Georgia" w:hAnsi="Georgia" w:cs="Times New Roman"/>
+          <w:color w:val="000000"/>
+          <w:sz w:val="36"/>
+          <w:szCs w:val="36"/>
+        </w:rPr>
+      </w:pPr>
+      <w:r>
+        <w:rPr>
+          <w:rStyle w:val="mw-headline"/>
+          <w:rFonts w:ascii="Georgia" w:hAnsi="Georgia"/>
+          <w:b/>
+          <w:bCs/>
+          <w:color w:val="000000"/>
+        </w:rPr>
+        <w:t>Save IP tables</w:t>
+      </w:r>
+    </w:p>
+    <w:p>
+      <w:pPr>
+        <w:pStyle w:val="HTMLPreformatted"/>
+        <w:pBdr>
+          <w:top w:val="single" w:sz="6" w:space="12" w:color="DDDDDD"/>
+          <w:left w:val="single" w:sz="6" w:space="12" w:color="DDDDDD"/>
+          <w:bottom w:val="single" w:sz="6" w:space="12" w:color="DDDDDD"/>
+          <w:right w:val="single" w:sz="6" w:space="12" w:color="DDDDDD"/>
+        </w:pBdr>
+        <w:shd w:val="clear" w:color="auto" w:fill="F9F9F9"/>
+        <w:spacing w:line="312" w:lineRule="atLeast"/>
+        <w:rPr>
+          <w:color w:val="000000"/>
+          <w:sz w:val="21"/>
+          <w:szCs w:val="21"/>
+        </w:rPr>
+      </w:pPr>
+      <w:r>
+        <w:rPr>
+          <w:color w:val="000000"/>
+          <w:sz w:val="21"/>
+          <w:szCs w:val="21"/>
+        </w:rPr>
+        <w:t xml:space="preserve">service iptables </w:t>
+      </w:r>
+      <w:r>
+        <w:rPr>
+          <w:color w:val="000000"/>
+          <w:sz w:val="21"/>
+          <w:szCs w:val="21"/>
+        </w:rPr>
+        <w:t>save</w:t>
+      </w:r>
+    </w:p>
+    <w:p>
+      <w:pPr>
+        <w:pStyle w:val="NormalWeb"/>
+        <w:shd w:val="clear" w:color="auto" w:fill="FFFFFF"/>
+        <w:spacing w:before="120" w:beforeAutospacing="0" w:after="120" w:afterAutospacing="0"/>
+        <w:rPr>
+          <w:rFonts w:ascii="Arial" w:hAnsi="Arial" w:cs="Arial"/>
+          <w:color w:val="252525"/>
+          <w:sz w:val="21"/>
+          <w:szCs w:val="21"/>
+        </w:rPr>
+      </w:pPr>
     </w:p>
     <w:p>
       <w:pPr>

</xml_diff>